<commit_message>
Push du an moi
</commit_message>
<xml_diff>
--- a/Tài liệu phân tích thiết kế.docx
+++ b/Tài liệu phân tích thiết kế.docx
@@ -6266,7 +6266,19 @@
         <w:rPr>
           <w:color w:val="000000" w:themeColor="text1"/>
         </w:rPr>
-        <w:t>Đơn hàng lưu trữ có các trạng thái để biết là kách hàng đã thanh toán,đã nhận hàng hay chưa nhận hàng.</w:t>
+        <w:t xml:space="preserve">Đơn hàng lưu trữ có các trạng thái để biết là </w:t>
+      </w:r>
+      <w:r>
+        <w:rPr>
+          <w:color w:val="000000" w:themeColor="text1"/>
+        </w:rPr>
+        <w:t>kh</w:t>
+      </w:r>
+      <w:r>
+        <w:rPr>
+          <w:color w:val="000000" w:themeColor="text1"/>
+        </w:rPr>
+        <w:t>ách hàng đã thanh toán,đã nhận hàng hay chưa nhận hàng.</w:t>
       </w:r>
       <w:r>
         <w:rPr>
@@ -6609,55 +6621,53 @@
         <w:rPr>
           <w:color w:val="000000" w:themeColor="text1"/>
         </w:rPr>
-        <w:t>ản phẩm nào bán chạy,</w:t>
-      </w:r>
-      <w:r>
-        <w:rPr>
-          <w:color w:val="000000" w:themeColor="text1"/>
-        </w:rPr>
-        <w:t>các đơn hàng có sản phẩm bất kì,</w:t>
-      </w:r>
-      <w:r>
-        <w:rPr>
-          <w:color w:val="000000" w:themeColor="text1"/>
-        </w:rPr>
-        <w:t xml:space="preserve">sản phẩm còn </w:t>
-      </w:r>
-      <w:r>
-        <w:rPr>
-          <w:color w:val="000000" w:themeColor="text1"/>
-        </w:rPr>
-        <w:t>hàng</w:t>
-      </w:r>
-      <w:r>
-        <w:rPr>
-          <w:color w:val="000000" w:themeColor="text1"/>
-        </w:rPr>
-        <w:t xml:space="preserve"> </w:t>
-      </w:r>
-      <w:r>
-        <w:rPr>
-          <w:color w:val="000000" w:themeColor="text1"/>
-        </w:rPr>
-        <w:t xml:space="preserve">ở </w:t>
-      </w:r>
-      <w:r>
-        <w:rPr>
-          <w:color w:val="000000" w:themeColor="text1"/>
-        </w:rPr>
-        <w:t xml:space="preserve">những </w:t>
-      </w:r>
-      <w:r>
-        <w:rPr>
-          <w:color w:val="000000" w:themeColor="text1"/>
-        </w:rPr>
-        <w:t>kho nào</w:t>
-      </w:r>
-      <w:r>
-        <w:rPr>
-          <w:color w:val="000000" w:themeColor="text1"/>
-        </w:rPr>
-        <w:t>.</w:t>
+        <w:t xml:space="preserve">ản phẩm bán </w:t>
+      </w:r>
+      <w:r>
+        <w:rPr>
+          <w:color w:val="000000" w:themeColor="text1"/>
+        </w:rPr>
+        <w:t>chạy</w:t>
+      </w:r>
+      <w:r>
+        <w:rPr>
+          <w:color w:val="000000" w:themeColor="text1"/>
+          <w:lang w:val="vi-VN"/>
+        </w:rPr>
+        <w:t xml:space="preserve">,sản </w:t>
+      </w:r>
+      <w:r>
+        <w:rPr>
+          <w:color w:val="000000" w:themeColor="text1"/>
+          <w:lang w:val="vi-VN"/>
+        </w:rPr>
+        <w:t>phẩm có hàng tồn cao</w:t>
+      </w:r>
+      <w:r>
+        <w:rPr>
+          <w:color w:val="000000" w:themeColor="text1"/>
+        </w:rPr>
+        <w:t>,</w:t>
+      </w:r>
+      <w:r>
+        <w:rPr>
+          <w:color w:val="000000" w:themeColor="text1"/>
+        </w:rPr>
+        <w:t>s</w:t>
+      </w:r>
+      <w:r>
+        <w:rPr>
+          <w:color w:val="000000" w:themeColor="text1"/>
+          <w:lang w:val="vi-VN"/>
+        </w:rPr>
+        <w:t xml:space="preserve">ố lượng hiện còn của toàn bộ sản </w:t>
+      </w:r>
+      <w:r>
+        <w:rPr>
+          <w:color w:val="000000" w:themeColor="text1"/>
+          <w:lang w:val="vi-VN"/>
+        </w:rPr>
+        <w:t>phẩm.</w:t>
       </w:r>
     </w:p>
     <w:p>
@@ -6688,13 +6698,46 @@
         <w:rPr>
           <w:color w:val="000000" w:themeColor="text1"/>
         </w:rPr>
-        <w:t>ách hàng nào thân thuộc</w:t>
-      </w:r>
-      <w:r>
-        <w:rPr>
-          <w:color w:val="000000" w:themeColor="text1"/>
-        </w:rPr>
-        <w:t>,các đơn hàng của khách hàng bất kì</w:t>
+        <w:t xml:space="preserve">ách hàng </w:t>
+      </w:r>
+      <w:r>
+        <w:rPr>
+          <w:color w:val="000000" w:themeColor="text1"/>
+        </w:rPr>
+        <w:t>c</w:t>
+      </w:r>
+      <w:r>
+        <w:rPr>
+          <w:color w:val="000000" w:themeColor="text1"/>
+          <w:lang w:val="vi-VN"/>
+        </w:rPr>
+        <w:t>ó đơn hàng cao</w:t>
+      </w:r>
+      <w:r>
+        <w:rPr>
+          <w:color w:val="000000" w:themeColor="text1"/>
+        </w:rPr>
+        <w:t>,</w:t>
+      </w:r>
+      <w:r>
+        <w:rPr>
+          <w:color w:val="000000" w:themeColor="text1"/>
+        </w:rPr>
+        <w:t>khách</w:t>
+      </w:r>
+      <w:r>
+        <w:rPr>
+          <w:color w:val="000000" w:themeColor="text1"/>
+          <w:lang w:val="vi-VN"/>
+        </w:rPr>
+        <w:t xml:space="preserve"> hàng có đơn gần nhất,</w:t>
+      </w:r>
+      <w:r>
+        <w:rPr>
+          <w:color w:val="000000" w:themeColor="text1"/>
+          <w:lang w:val="vi-VN"/>
+        </w:rPr>
+        <w:t>khách hàng có nhiều đơn hàng nhất</w:t>
       </w:r>
       <w:r>
         <w:rPr>
@@ -7588,7 +7631,6 @@
         <w:rPr>
           <w:rFonts w:ascii="Times New Roman" w:hAnsi="Times New Roman" w:cs="Times New Roman"/>
         </w:rPr>
-        <w:lastRenderedPageBreak/>
         <w:t>CHƯƠNG 2: CƠ SỞ LÝ THUYẾT</w:t>
       </w:r>
       <w:bookmarkEnd w:id="10"/>
@@ -8420,7 +8462,6 @@
         <w:rPr>
           <w:noProof/>
         </w:rPr>
-        <w:lastRenderedPageBreak/>
         <mc:AlternateContent>
           <mc:Choice Requires="wps">
             <w:drawing>
@@ -10164,7 +10205,6 @@
           <w:noProof/>
           <w:color w:val="000000"/>
         </w:rPr>
-        <w:lastRenderedPageBreak/>
         <w:drawing>
           <wp:anchor distT="0" distB="0" distL="114300" distR="114300" simplePos="0" relativeHeight="251683840" behindDoc="0" locked="0" layoutInCell="1" allowOverlap="1" wp14:anchorId="44995B26" wp14:editId="1DF537AF">
             <wp:simplePos x="0" y="0"/>
@@ -11420,7 +11460,6 @@
           <w:sz w:val="27"/>
           <w:szCs w:val="27"/>
         </w:rPr>
-        <w:lastRenderedPageBreak/>
         <w:drawing>
           <wp:anchor distT="0" distB="0" distL="114300" distR="114300" simplePos="0" relativeHeight="251693056" behindDoc="0" locked="0" layoutInCell="1" allowOverlap="1" wp14:anchorId="7350883D" wp14:editId="344DB1A0">
             <wp:simplePos x="0" y="0"/>
@@ -13311,7 +13350,6 @@
         <w:rPr>
           <w:rFonts w:ascii="Times New Roman" w:hAnsi="Times New Roman" w:cs="Times New Roman"/>
         </w:rPr>
-        <w:lastRenderedPageBreak/>
         <w:t>CHƯƠNG 3: NỘI DUNG THỰC HIỆN</w:t>
       </w:r>
       <w:bookmarkEnd w:id="14"/>
@@ -13662,11 +13700,10 @@
         <w:pStyle w:val="Heading3"/>
         <w:numPr>
           <w:ilvl w:val="0"/>
-          <w:numId w:val="8"/>
+          <w:numId w:val="33"/>
         </w:numPr>
         <w:rPr>
           <w:rFonts w:ascii="Times New Roman" w:hAnsi="Times New Roman" w:cs="Times New Roman"/>
-          <w:color w:val="0D0D0D" w:themeColor="text1" w:themeTint="F2"/>
           <w:lang w:val="fr-FR"/>
         </w:rPr>
       </w:pPr>
@@ -13984,6 +14021,27 @@
           <w:color w:val="000000" w:themeColor="text1"/>
           <w:lang w:val="fr-FR"/>
         </w:rPr>
+        <w:t>v</w:t>
+      </w:r>
+      <w:r>
+        <w:rPr>
+          <w:color w:val="000000" w:themeColor="text1"/>
+          <w:lang w:val="vi-VN"/>
+        </w:rPr>
+        <w:t>à quản lý kèm thời gian được</w:t>
+      </w:r>
+      <w:r>
+        <w:rPr>
+          <w:color w:val="000000" w:themeColor="text1"/>
+          <w:lang w:val="vi-VN"/>
+        </w:rPr>
+        <w:t xml:space="preserve"> tạo</w:t>
+      </w:r>
+      <w:r>
+        <w:rPr>
+          <w:color w:val="000000" w:themeColor="text1"/>
+          <w:lang w:val="fr-FR"/>
+        </w:rPr>
         <w:t xml:space="preserve">,dữ liệu liên quan về số lượng sản phẩm được cập nhật </w:t>
       </w:r>
       <w:r>
@@ -14336,7 +14394,7 @@
         <w:pStyle w:val="Heading3"/>
         <w:numPr>
           <w:ilvl w:val="0"/>
-          <w:numId w:val="8"/>
+          <w:numId w:val="33"/>
         </w:numPr>
         <w:rPr>
           <w:rFonts w:ascii="Times New Roman" w:hAnsi="Times New Roman" w:cs="Times New Roman"/>
@@ -14712,15 +14770,7 @@
           <w:color w:val="000000" w:themeColor="text1"/>
           <w:lang w:val="vi-VN"/>
         </w:rPr>
-        <w:t xml:space="preserve">,người dùng có thể chỉnh sữa tất cả thông </w:t>
-      </w:r>
-      <w:r>
-        <w:rPr>
-          <w:color w:val="000000" w:themeColor="text1"/>
-          <w:lang w:val="vi-VN"/>
-        </w:rPr>
-        <w:lastRenderedPageBreak/>
-        <w:t xml:space="preserve">tin,ngoại </w:t>
+        <w:t xml:space="preserve">,người dùng có thể chỉnh sữa tất cả thông tin,ngoại </w:t>
       </w:r>
       <w:r>
         <w:rPr>
@@ -14808,14 +14858,402 @@
         <w:pStyle w:val="Heading3"/>
         <w:numPr>
           <w:ilvl w:val="0"/>
-          <w:numId w:val="8"/>
+          <w:numId w:val="33"/>
+        </w:numPr>
+        <w:rPr>
+          <w:rFonts w:ascii="Times New Roman" w:hAnsi="Times New Roman" w:cs="Times New Roman"/>
+          <w:lang w:val="vi-VN"/>
+        </w:rPr>
+      </w:pPr>
+      <w:bookmarkStart w:id="20" w:name="_Toc60523879"/>
+      <w:r>
+        <w:rPr>
+          <w:rFonts w:ascii="Times New Roman" w:hAnsi="Times New Roman" w:cs="Times New Roman"/>
+        </w:rPr>
+        <w:t>Qu</w:t>
+      </w:r>
+      <w:r>
+        <w:rPr>
+          <w:rFonts w:ascii="Times New Roman" w:hAnsi="Times New Roman" w:cs="Times New Roman"/>
+          <w:lang w:val="vi-VN"/>
+        </w:rPr>
+        <w:t>ản lý kho:</w:t>
+      </w:r>
+    </w:p>
+    <w:p>
+      <w:pPr>
+        <w:ind w:left="1004"/>
+        <w:rPr>
+          <w:i/>
+          <w:iCs/>
+          <w:lang w:val="vi-VN"/>
+        </w:rPr>
+      </w:pPr>
+      <w:r>
+        <w:rPr>
+          <w:i/>
+          <w:iCs/>
+          <w:lang w:val="vi-VN"/>
+        </w:rPr>
+        <w:t>-</w:t>
+      </w:r>
+      <w:r>
+        <w:rPr>
+          <w:i/>
+          <w:iCs/>
+          <w:lang w:val="vi-VN"/>
+        </w:rPr>
+        <w:t xml:space="preserve">Người dùng có thể </w:t>
+      </w:r>
+      <w:r>
+        <w:rPr>
+          <w:i/>
+          <w:iCs/>
+          <w:lang w:val="vi-VN"/>
+        </w:rPr>
+        <w:t>Thêm kho mới,cập nhật thông tin một kho bất kì,xóa kho,tạo đơn hàng nhập kho và tạo đơn hàng xuất kho.</w:t>
+      </w:r>
+    </w:p>
+    <w:p>
+      <w:pPr>
+        <w:pStyle w:val="ListParagraph"/>
+        <w:numPr>
+          <w:ilvl w:val="0"/>
+          <w:numId w:val="32"/>
+        </w:numPr>
+        <w:rPr>
+          <w:lang w:val="vi-VN"/>
+        </w:rPr>
+      </w:pPr>
+      <w:r>
+        <w:rPr>
+          <w:b/>
+          <w:bCs/>
+          <w:lang w:val="vi-VN"/>
+        </w:rPr>
+        <w:t>Thêm kho mới:</w:t>
+      </w:r>
+      <w:r>
+        <w:rPr>
+          <w:lang w:val="vi-VN"/>
+        </w:rPr>
+        <w:t xml:space="preserve">nhân viên được phép thêm kho </w:t>
+      </w:r>
+      <w:r>
+        <w:rPr>
+          <w:lang w:val="vi-VN"/>
+        </w:rPr>
+        <w:t>mới.K</w:t>
+      </w:r>
+      <w:r>
+        <w:rPr>
+          <w:lang w:val="vi-VN"/>
+        </w:rPr>
+        <w:t>hi thêm kho,người dùng cần cung cấp thông tin về kho:ma</w:t>
+      </w:r>
+      <w:r>
+        <w:rPr>
+          <w:lang w:val="vi-VN"/>
+        </w:rPr>
+        <w:t xml:space="preserve"> kho,tên kho,địa chỉ kho.Khi thêm thành công </w:t>
+      </w:r>
+      <w:r>
+        <w:rPr>
+          <w:lang w:val="vi-VN"/>
+        </w:rPr>
+        <w:t xml:space="preserve">dữ liệu kho mới sẽ được lưu vào cơ sỡ dữ </w:t>
+      </w:r>
+      <w:r>
+        <w:rPr>
+          <w:lang w:val="vi-VN"/>
+        </w:rPr>
+        <w:t>liệu</w:t>
+      </w:r>
+      <w:r>
+        <w:rPr>
+          <w:lang w:val="vi-VN"/>
+        </w:rPr>
+        <w:t xml:space="preserve"> </w:t>
+      </w:r>
+      <w:r>
+        <w:rPr>
+          <w:lang w:val="vi-VN"/>
+        </w:rPr>
+        <w:t xml:space="preserve">với trạng thái còn trống </w:t>
+      </w:r>
+      <w:r>
+        <w:rPr>
+          <w:lang w:val="vi-VN"/>
+        </w:rPr>
+        <w:t>và cập nhật hiện thị trong danh sách kho.</w:t>
+      </w:r>
+    </w:p>
+    <w:p>
+      <w:pPr>
+        <w:pStyle w:val="ListParagraph"/>
+        <w:numPr>
+          <w:ilvl w:val="0"/>
+          <w:numId w:val="32"/>
+        </w:numPr>
+        <w:rPr>
+          <w:lang w:val="vi-VN"/>
+        </w:rPr>
+      </w:pPr>
+      <w:r>
+        <w:rPr>
+          <w:b/>
+          <w:bCs/>
+          <w:lang w:val="vi-VN"/>
+        </w:rPr>
+        <w:t>Cập nhật thông tin kho:</w:t>
+      </w:r>
+      <w:r>
+        <w:rPr>
+          <w:lang w:val="vi-VN"/>
+        </w:rPr>
+        <w:t xml:space="preserve">nhân viên được phép cập nhật lại thông tin chi tiết của các </w:t>
+      </w:r>
+      <w:r>
+        <w:rPr>
+          <w:lang w:val="vi-VN"/>
+        </w:rPr>
+        <w:t>kho.Khi kích hoạt,thông tin kho sẽ được gọi lên form tùy chỉnh</w:t>
+      </w:r>
+      <w:r>
+        <w:rPr>
+          <w:lang w:val="vi-VN"/>
+        </w:rPr>
+        <w:t xml:space="preserve"> để người dùng có thể tùy chỉnh các thông tin </w:t>
+      </w:r>
+      <w:r>
+        <w:rPr>
+          <w:lang w:val="vi-VN"/>
+        </w:rPr>
+        <w:t xml:space="preserve">về kho gồm:tên kho,địa chỉ và trạng thái kho(Trống hoặc </w:t>
+      </w:r>
+      <w:r>
+        <w:rPr>
+          <w:lang w:val="vi-VN"/>
+        </w:rPr>
+        <w:t xml:space="preserve">Đầy).Khi thành công dữ liệu sẽ được cập xuống cơ sỡ dữ liệu và </w:t>
+      </w:r>
+      <w:r>
+        <w:rPr>
+          <w:lang w:val="vi-VN"/>
+        </w:rPr>
+        <w:t>trong danh sách hiển thị.</w:t>
+      </w:r>
+    </w:p>
+    <w:p>
+      <w:pPr>
+        <w:pStyle w:val="ListParagraph"/>
+        <w:numPr>
+          <w:ilvl w:val="0"/>
+          <w:numId w:val="32"/>
+        </w:numPr>
+        <w:rPr>
+          <w:lang w:val="vi-VN"/>
+        </w:rPr>
+      </w:pPr>
+      <w:r>
+        <w:rPr>
+          <w:b/>
+          <w:bCs/>
+          <w:lang w:val="vi-VN"/>
+        </w:rPr>
+        <w:t>Xóa kho:</w:t>
+      </w:r>
+      <w:r>
+        <w:rPr>
+          <w:lang w:val="vi-VN"/>
+        </w:rPr>
+        <w:t xml:space="preserve">nhân viên được phép xóa kho bất kì khỏi </w:t>
+      </w:r>
+      <w:r>
+        <w:rPr>
+          <w:lang w:val="vi-VN"/>
+        </w:rPr>
+        <w:t xml:space="preserve">danh sách kho trong phần mềm với điều kiện kho Trống,khi kích hoạt thông tin chi tiết về kho được gọi lên cửa sổ xác nhận </w:t>
+      </w:r>
+      <w:r>
+        <w:rPr>
+          <w:lang w:val="vi-VN"/>
+        </w:rPr>
+        <w:t>xóa.Khi  thành công,kho sẽ bị xóa khỏi cơ sỡ dữ liệu và cập nhật hiển thị trong danh sách kho.</w:t>
+      </w:r>
+    </w:p>
+    <w:p>
+      <w:pPr>
+        <w:pStyle w:val="ListParagraph"/>
+        <w:numPr>
+          <w:ilvl w:val="0"/>
+          <w:numId w:val="32"/>
+        </w:numPr>
+        <w:rPr>
+          <w:lang w:val="vi-VN"/>
+        </w:rPr>
+      </w:pPr>
+      <w:r>
+        <w:rPr>
+          <w:b/>
+          <w:bCs/>
+          <w:lang w:val="vi-VN"/>
+        </w:rPr>
+        <w:t>Nhập kho:</w:t>
+      </w:r>
+      <w:r>
+        <w:rPr>
+          <w:lang w:val="vi-VN"/>
+        </w:rPr>
+        <w:t>nhân viên được phép tạo đơn hàng nhập kho để nhập vào</w:t>
+      </w:r>
+      <w:r>
+        <w:rPr>
+          <w:lang w:val="vi-VN"/>
+        </w:rPr>
+        <w:t xml:space="preserve"> vào kho </w:t>
+      </w:r>
+      <w:r>
+        <w:rPr>
+          <w:lang w:val="vi-VN"/>
+        </w:rPr>
+        <w:t xml:space="preserve"> một sản </w:t>
+      </w:r>
+      <w:r>
+        <w:rPr>
+          <w:lang w:val="vi-VN"/>
+        </w:rPr>
+        <w:t xml:space="preserve">phẩm.Khi kích hoạt,người dùng cung cấp mã kho,chọn tên và mã sản phẩm trong danh sách sản </w:t>
+      </w:r>
+      <w:r>
+        <w:rPr>
+          <w:lang w:val="vi-VN"/>
+        </w:rPr>
+        <w:t>phẩm,số lượng nhập.Khi thành công,</w:t>
+      </w:r>
+      <w:r>
+        <w:rPr>
+          <w:lang w:val="vi-VN"/>
+        </w:rPr>
+        <w:t>dữ liệu về số lượng</w:t>
+      </w:r>
+      <w:r>
+        <w:rPr>
+          <w:lang w:val="vi-VN"/>
+        </w:rPr>
+        <w:t xml:space="preserve"> của sản phẩm sẽ được cập nhật trong cơ sỡ dữ liệu,</w:t>
+      </w:r>
+      <w:r>
+        <w:rPr>
+          <w:lang w:val="vi-VN"/>
+        </w:rPr>
+        <w:t>một đơn hàng nhập kho được tạo trong cơ sỡ dữ liệu với các thông tin phía trên kèm</w:t>
+      </w:r>
+      <w:r>
+        <w:rPr>
+          <w:lang w:val="vi-VN"/>
+        </w:rPr>
+        <w:t xml:space="preserve"> mã nhân </w:t>
+      </w:r>
+      <w:r>
+        <w:rPr>
+          <w:lang w:val="vi-VN"/>
+        </w:rPr>
+        <w:t>viên,</w:t>
+      </w:r>
+      <w:r>
+        <w:rPr>
+          <w:lang w:val="vi-VN"/>
+        </w:rPr>
+        <w:t xml:space="preserve">họ tên nhân viên và ngày </w:t>
+      </w:r>
+      <w:r>
+        <w:rPr>
+          <w:lang w:val="vi-VN"/>
+        </w:rPr>
+        <w:t>tạo.</w:t>
+      </w:r>
+    </w:p>
+    <w:p>
+      <w:pPr>
+        <w:pStyle w:val="ListParagraph"/>
+        <w:numPr>
+          <w:ilvl w:val="0"/>
+          <w:numId w:val="32"/>
+        </w:numPr>
+        <w:rPr>
+          <w:lang w:val="vi-VN"/>
+        </w:rPr>
+      </w:pPr>
+      <w:r>
+        <w:rPr>
+          <w:b/>
+          <w:bCs/>
+          <w:lang w:val="vi-VN"/>
+        </w:rPr>
+        <w:t>Xuất kho:</w:t>
+      </w:r>
+      <w:r>
+        <w:rPr>
+          <w:lang w:val="vi-VN"/>
+        </w:rPr>
+        <w:t xml:space="preserve">nhân viên </w:t>
+      </w:r>
+      <w:r>
+        <w:rPr>
+          <w:lang w:val="vi-VN"/>
+        </w:rPr>
+        <w:t xml:space="preserve">được xuất kho một sản phẩm bất kì hiện có trong kho.Khi kích hoạt,người dùng cung cấp thông tin </w:t>
+      </w:r>
+      <w:r>
+        <w:rPr>
+          <w:lang w:val="vi-VN"/>
+        </w:rPr>
+        <w:t xml:space="preserve">như </w:t>
+      </w:r>
+      <w:r>
+        <w:rPr>
+          <w:lang w:val="vi-VN"/>
+        </w:rPr>
+        <w:t>ở nhập kho</w:t>
+      </w:r>
+      <w:r>
+        <w:rPr>
+          <w:lang w:val="vi-VN"/>
+        </w:rPr>
+        <w:t xml:space="preserve">.Khi thành công </w:t>
+      </w:r>
+      <w:r>
+        <w:rPr>
+          <w:lang w:val="vi-VN"/>
+        </w:rPr>
+        <w:t xml:space="preserve">dữ liệu số lượng sản phẩm sẽ được cập nhật và một đơn hàng xuất kho được tạo ra trong cơ sỡ dữ liệu </w:t>
+      </w:r>
+      <w:r>
+        <w:rPr>
+          <w:lang w:val="vi-VN"/>
+        </w:rPr>
+        <w:t>với thông tin trên kèm mã nhân viên,họ tên nhân</w:t>
+      </w:r>
+      <w:r>
+        <w:rPr>
+          <w:lang w:val="vi-VN"/>
+        </w:rPr>
+        <w:t xml:space="preserve"> và ngày tạo.</w:t>
+      </w:r>
+    </w:p>
+    <w:p>
+      <w:pPr>
+        <w:pStyle w:val="Heading3"/>
+        <w:numPr>
+          <w:ilvl w:val="0"/>
+          <w:numId w:val="33"/>
         </w:numPr>
         <w:rPr>
           <w:rFonts w:ascii="Times New Roman" w:hAnsi="Times New Roman" w:cs="Times New Roman"/>
           <w:lang w:val="fr-FR"/>
         </w:rPr>
       </w:pPr>
-      <w:bookmarkStart w:id="20" w:name="_Toc60523879"/>
       <w:r>
         <w:rPr>
           <w:rFonts w:ascii="Times New Roman" w:hAnsi="Times New Roman" w:cs="Times New Roman"/>
@@ -14828,19 +15266,75 @@
     <w:p>
       <w:pPr>
         <w:ind w:left="990"/>
+        <w:rPr>
+          <w:i/>
+          <w:iCs/>
+          <w:lang w:val="vi-VN"/>
+        </w:rPr>
+      </w:pPr>
+      <w:r>
         <w:rPr>
           <w:i/>
           <w:iCs/>
           <w:lang w:val="fr-FR"/>
         </w:rPr>
-      </w:pPr>
+        <w:t>-Người dùng được phép Thêm nhân viên mới,</w:t>
+      </w:r>
       <w:r>
         <w:rPr>
           <w:i/>
           <w:iCs/>
           <w:lang w:val="fr-FR"/>
         </w:rPr>
-        <w:t>-Người dùng được phép Thêm nhân viên mới,Xem thông tin nhân viên,Xóa khi ngừng hợp tác và Câp nhật thông tin nhân viên</w:t>
+        <w:t>c</w:t>
+      </w:r>
+      <w:r>
+        <w:rPr>
+          <w:i/>
+          <w:iCs/>
+          <w:lang w:val="vi-VN"/>
+        </w:rPr>
+        <w:t>ập nhật thông tin chi tiết</w:t>
+      </w:r>
+      <w:r>
+        <w:rPr>
+          <w:i/>
+          <w:iCs/>
+          <w:lang w:val="fr-FR"/>
+        </w:rPr>
+        <w:t>,</w:t>
+      </w:r>
+      <w:r>
+        <w:rPr>
+          <w:i/>
+          <w:iCs/>
+          <w:lang w:val="fr-FR"/>
+        </w:rPr>
+        <w:t>x</w:t>
+      </w:r>
+      <w:r>
+        <w:rPr>
+          <w:i/>
+          <w:iCs/>
+          <w:lang w:val="fr-FR"/>
+        </w:rPr>
+        <w:t xml:space="preserve">óa khi ngừng hợp </w:t>
+      </w:r>
+      <w:r>
+        <w:rPr>
+          <w:i/>
+          <w:iCs/>
+          <w:lang w:val="fr-FR"/>
+        </w:rPr>
+        <w:t>tác</w:t>
+      </w:r>
+      <w:r>
+        <w:rPr>
+          <w:i/>
+          <w:iCs/>
+          <w:lang w:val="vi-VN"/>
+        </w:rPr>
+        <w:t>.</w:t>
       </w:r>
     </w:p>
     <w:p>
@@ -14853,24 +15347,123 @@
         <w:spacing w:before="120" w:beforeAutospacing="0" w:after="0" w:afterAutospacing="0"/>
         <w:rPr>
           <w:color w:val="000000" w:themeColor="text1"/>
-          <w:lang w:val="fr-FR"/>
-        </w:rPr>
-      </w:pPr>
-      <w:r>
-        <w:rPr>
-          <w:i/>
-          <w:iCs/>
-          <w:color w:val="000000" w:themeColor="text1"/>
-          <w:lang w:val="fr-FR"/>
-        </w:rPr>
+          <w:lang w:val="vi-VN"/>
+        </w:rPr>
+      </w:pPr>
+      <w:r>
+        <w:rPr>
+          <w:b/>
+          <w:bCs/>
+          <w:color w:val="000000" w:themeColor="text1"/>
+          <w:lang w:val="vi-VN"/>
+        </w:rPr>
+        <w:lastRenderedPageBreak/>
         <w:t>Thêm nhân viên mới:</w:t>
       </w:r>
       <w:r>
         <w:rPr>
           <w:color w:val="000000" w:themeColor="text1"/>
-          <w:lang w:val="fr-FR"/>
-        </w:rPr>
-        <w:t>người dùng được phép thêm nhân viên mới để quản lý.Khi kích hoạt,người dùng cần cung cấp thông tin nhiên viên gồm:mã nhân viên,họ và tên,mức lương và số điện thoại.Khi thành công dữ liệu sẽ được lưu lại và cập nhật hiển thị trong danh sách nhân viên.</w:t>
+          <w:lang w:val="vi-VN"/>
+        </w:rPr>
+        <w:t xml:space="preserve">tài khoản có quyền </w:t>
+      </w:r>
+      <w:r>
+        <w:rPr>
+          <w:color w:val="000000" w:themeColor="text1"/>
+          <w:lang w:val="vi-VN"/>
+        </w:rPr>
+        <w:t>cao nhất</w:t>
+      </w:r>
+      <w:r>
+        <w:rPr>
+          <w:color w:val="000000" w:themeColor="text1"/>
+          <w:lang w:val="vi-VN"/>
+        </w:rPr>
+        <w:t xml:space="preserve"> được phép thêm nhân viên mới để quản lý.</w:t>
+      </w:r>
+      <w:r>
+        <w:rPr>
+          <w:color w:val="000000" w:themeColor="text1"/>
+          <w:lang w:val="vi-VN"/>
+        </w:rPr>
+        <w:t>N</w:t>
+      </w:r>
+      <w:r>
+        <w:rPr>
+          <w:color w:val="000000" w:themeColor="text1"/>
+          <w:lang w:val="vi-VN"/>
+        </w:rPr>
+        <w:t>gười dùng cần cung cấp thông tin nhiên viên gồm:</w:t>
+      </w:r>
+      <w:r>
+        <w:rPr>
+          <w:color w:val="000000" w:themeColor="text1"/>
+          <w:lang w:val="vi-VN"/>
+        </w:rPr>
+        <w:t>h</w:t>
+      </w:r>
+      <w:r>
+        <w:rPr>
+          <w:color w:val="000000" w:themeColor="text1"/>
+          <w:lang w:val="vi-VN"/>
+        </w:rPr>
+        <w:t>ọ và tên,</w:t>
+      </w:r>
+      <w:r>
+        <w:rPr>
+          <w:color w:val="000000" w:themeColor="text1"/>
+          <w:lang w:val="vi-VN"/>
+        </w:rPr>
+        <w:t>ngày sinh,</w:t>
+      </w:r>
+      <w:r>
+        <w:rPr>
+          <w:color w:val="000000" w:themeColor="text1"/>
+          <w:lang w:val="vi-VN"/>
+        </w:rPr>
+        <w:t>số CMND,số điện thoại,địa chỉ</w:t>
+      </w:r>
+      <w:r>
+        <w:rPr>
+          <w:color w:val="000000" w:themeColor="text1"/>
+          <w:lang w:val="vi-VN"/>
+        </w:rPr>
+        <w:t>,</w:t>
+      </w:r>
+      <w:r>
+        <w:rPr>
+          <w:color w:val="000000" w:themeColor="text1"/>
+          <w:lang w:val="vi-VN"/>
+        </w:rPr>
+        <w:t xml:space="preserve">mức </w:t>
+      </w:r>
+      <w:r>
+        <w:rPr>
+          <w:color w:val="000000" w:themeColor="text1"/>
+          <w:lang w:val="vi-VN"/>
+        </w:rPr>
+        <w:t>lương,ngày nhận việc</w:t>
+      </w:r>
+      <w:r>
+        <w:rPr>
+          <w:color w:val="000000" w:themeColor="text1"/>
+          <w:lang w:val="vi-VN"/>
+        </w:rPr>
+        <w:t xml:space="preserve">,hình nhân </w:t>
+      </w:r>
+      <w:r>
+        <w:rPr>
+          <w:color w:val="000000" w:themeColor="text1"/>
+          <w:lang w:val="vi-VN"/>
+        </w:rPr>
+        <w:t>viên(sẽ được lựa chọn tải hình ảnh từ ổ cứng máy tính)</w:t>
+      </w:r>
+      <w:r>
+        <w:rPr>
+          <w:color w:val="000000" w:themeColor="text1"/>
+          <w:lang w:val="vi-VN"/>
+        </w:rPr>
+        <w:t>.Khi thành công dữ liệu sẽ được lưu lại và cập nhật hiển thị trong danh sách nhân viên.</w:t>
       </w:r>
     </w:p>
     <w:p>
@@ -14883,24 +15476,87 @@
         <w:spacing w:before="120" w:beforeAutospacing="0" w:after="0" w:afterAutospacing="0"/>
         <w:rPr>
           <w:color w:val="000000" w:themeColor="text1"/>
-          <w:lang w:val="fr-FR"/>
-        </w:rPr>
-      </w:pPr>
-      <w:r>
-        <w:rPr>
-          <w:i/>
-          <w:iCs/>
-          <w:color w:val="000000" w:themeColor="text1"/>
-          <w:lang w:val="fr-FR"/>
-        </w:rPr>
-        <w:t>Xem thông tin nhân viên:</w:t>
-      </w:r>
-      <w:r>
-        <w:rPr>
-          <w:color w:val="000000" w:themeColor="text1"/>
-          <w:lang w:val="fr-FR"/>
-        </w:rPr>
-        <w:t>người dùng có thể nhìn thấy thông tin nhân viên gồm:mã nhân viên,họ và tên,lương và số điện thoại.Thông tin nhân viên được hiển thị dưới dạng danh sách gồm các thông tin tương ứng với từng nhân viên khi người dùng chọn vào Nhân viên</w:t>
+          <w:lang w:val="vi-VN"/>
+        </w:rPr>
+      </w:pPr>
+      <w:r>
+        <w:rPr>
+          <w:b/>
+          <w:bCs/>
+          <w:color w:val="000000" w:themeColor="text1"/>
+          <w:lang w:val="vi-VN"/>
+        </w:rPr>
+        <w:t>Cập nhật thông tin nhân viên:</w:t>
+      </w:r>
+      <w:r>
+        <w:rPr>
+          <w:color w:val="000000" w:themeColor="text1"/>
+          <w:lang w:val="vi-VN"/>
+        </w:rPr>
+        <w:t xml:space="preserve"> </w:t>
+      </w:r>
+      <w:r>
+        <w:rPr>
+          <w:color w:val="000000" w:themeColor="text1"/>
+          <w:lang w:val="vi-VN"/>
+        </w:rPr>
+        <w:t xml:space="preserve">tài khoản có quyền cao nhất </w:t>
+      </w:r>
+      <w:r>
+        <w:rPr>
+          <w:color w:val="000000" w:themeColor="text1"/>
+          <w:lang w:val="vi-VN"/>
+        </w:rPr>
+        <w:t>được</w:t>
+      </w:r>
+      <w:r>
+        <w:rPr>
+          <w:color w:val="000000" w:themeColor="text1"/>
+          <w:lang w:val="vi-VN"/>
+        </w:rPr>
+        <w:t xml:space="preserve"> chỉnh sửa thông tin chi tiết của </w:t>
+      </w:r>
+      <w:r>
+        <w:rPr>
+          <w:color w:val="000000" w:themeColor="text1"/>
+          <w:lang w:val="vi-VN"/>
+        </w:rPr>
+        <w:t>nhân viên</w:t>
+      </w:r>
+      <w:r>
+        <w:rPr>
+          <w:color w:val="000000" w:themeColor="text1"/>
+          <w:lang w:val="vi-VN"/>
+        </w:rPr>
+        <w:t xml:space="preserve">.Khi kích hoạt </w:t>
+      </w:r>
+      <w:r>
+        <w:rPr>
+          <w:color w:val="000000" w:themeColor="text1"/>
+          <w:lang w:val="vi-VN"/>
+        </w:rPr>
+        <w:t>thông tin dữ liệu tương ứng của nhân viên sẽ được gọi lên form,người dùng tùy chỉnh và lưu lại hoặc hủy</w:t>
+      </w:r>
+      <w:r>
+        <w:rPr>
+          <w:color w:val="000000" w:themeColor="text1"/>
+          <w:lang w:val="vi-VN"/>
+        </w:rPr>
+        <w:t xml:space="preserve">.Khi thành công,dữ liệu sẽ được cập nhật </w:t>
+      </w:r>
+      <w:r>
+        <w:rPr>
+          <w:color w:val="000000" w:themeColor="text1"/>
+          <w:lang w:val="vi-VN"/>
+        </w:rPr>
+        <w:t xml:space="preserve">và </w:t>
+      </w:r>
+      <w:r>
+        <w:rPr>
+          <w:color w:val="000000" w:themeColor="text1"/>
+          <w:lang w:val="vi-VN"/>
+        </w:rPr>
+        <w:t>hiển thị trong danh sách.</w:t>
       </w:r>
     </w:p>
     <w:p>
@@ -14912,45 +15568,237 @@
         </w:numPr>
         <w:spacing w:before="120" w:beforeAutospacing="0" w:after="0" w:afterAutospacing="0"/>
         <w:rPr>
-          <w:iCs/>
-          <w:color w:val="000000" w:themeColor="text1"/>
-          <w:lang w:val="fr-FR"/>
-        </w:rPr>
-      </w:pPr>
-      <w:r>
-        <w:rPr>
-          <w:i/>
-          <w:iCs/>
-          <w:color w:val="000000" w:themeColor="text1"/>
-          <w:lang w:val="fr-FR"/>
-        </w:rPr>
-        <w:t>Cập nhật thông tin nhân viên:</w:t>
-      </w:r>
-      <w:r>
-        <w:rPr>
-          <w:color w:val="000000" w:themeColor="text1"/>
-          <w:lang w:val="fr-FR"/>
-        </w:rPr>
-        <w:t xml:space="preserve"> Người dùng có thể chỉnh sữa lại thông tin nhiên viên,chủ yếu cần thiết khi cần điều chỉnh mức lương của nhân viên.Khi kích hoạt</w:t>
-      </w:r>
-      <w:r>
-        <w:rPr>
-          <w:iCs/>
-          <w:color w:val="000000" w:themeColor="text1"/>
-          <w:lang w:val="fr-FR"/>
-        </w:rPr>
-        <w:t xml:space="preserve"> người dùng có thể chỉnh sữa toàn bộ thông tin của nhân viên.Khi thành công,dữ liệu sẽ được lưu lai và cập nhật hiển thị trong danh sách.</w:t>
-      </w:r>
-    </w:p>
-    <w:p>
-      <w:pPr>
-        <w:pStyle w:val="NormalWeb"/>
+          <w:color w:val="000000" w:themeColor="text1"/>
+          <w:lang w:val="vi-VN"/>
+        </w:rPr>
+      </w:pPr>
+      <w:r>
+        <w:rPr>
+          <w:b/>
+          <w:bCs/>
+          <w:color w:val="000000" w:themeColor="text1"/>
+          <w:lang w:val="vi-VN"/>
+        </w:rPr>
+        <w:t>Xóa:</w:t>
+      </w:r>
+      <w:r>
+        <w:rPr>
+          <w:color w:val="000000" w:themeColor="text1"/>
+          <w:lang w:val="vi-VN"/>
+        </w:rPr>
+        <w:t>tài khoản có quyền cao nhất</w:t>
+      </w:r>
+      <w:r>
+        <w:rPr>
+          <w:color w:val="000000" w:themeColor="text1"/>
+          <w:lang w:val="vi-VN"/>
+        </w:rPr>
+        <w:t xml:space="preserve"> </w:t>
+      </w:r>
+      <w:r>
+        <w:rPr>
+          <w:color w:val="000000" w:themeColor="text1"/>
+          <w:lang w:val="vi-VN"/>
+        </w:rPr>
+        <w:t>được</w:t>
+      </w:r>
+      <w:r>
+        <w:rPr>
+          <w:color w:val="000000" w:themeColor="text1"/>
+          <w:lang w:val="vi-VN"/>
+        </w:rPr>
+        <w:t xml:space="preserve"> xóa bỏ một nhân viên bất </w:t>
+      </w:r>
+      <w:r>
+        <w:rPr>
+          <w:color w:val="000000" w:themeColor="text1"/>
+          <w:lang w:val="vi-VN"/>
+        </w:rPr>
+        <w:t>kì,khi kích hoạt chi tiết về nhân viên sẽ được hiển thị trong hộp thoại xác nhận xóa</w:t>
+      </w:r>
+      <w:r>
+        <w:rPr>
+          <w:color w:val="000000" w:themeColor="text1"/>
+          <w:lang w:val="vi-VN"/>
+        </w:rPr>
+        <w:t>.Khi thành công,dữ liệu sẽ loại bỏ nhân viên tướng ứng và cập nhật lại hiển thị của danh sách.</w:t>
+      </w:r>
+    </w:p>
+    <w:p>
+      <w:pPr>
+        <w:pStyle w:val="Heading3"/>
         <w:numPr>
           <w:ilvl w:val="0"/>
-          <w:numId w:val="10"/>
+          <w:numId w:val="33"/>
         </w:numPr>
-        <w:spacing w:before="120" w:beforeAutospacing="0" w:after="0" w:afterAutospacing="0"/>
-        <w:rPr>
+        <w:rPr>
+          <w:rFonts w:ascii="Times New Roman" w:hAnsi="Times New Roman" w:cs="Times New Roman"/>
+          <w:lang w:val="vi-VN"/>
+        </w:rPr>
+      </w:pPr>
+      <w:r>
+        <w:rPr>
+          <w:rFonts w:ascii="Times New Roman" w:hAnsi="Times New Roman" w:cs="Times New Roman"/>
+          <w:lang w:val="vi-VN"/>
+        </w:rPr>
+        <w:t xml:space="preserve">Quản lý khách </w:t>
+      </w:r>
+      <w:r>
+        <w:rPr>
+          <w:rFonts w:ascii="Times New Roman" w:hAnsi="Times New Roman" w:cs="Times New Roman"/>
+          <w:lang w:val="vi-VN"/>
+        </w:rPr>
+        <w:t>hàng:</w:t>
+      </w:r>
+    </w:p>
+    <w:p>
+      <w:pPr>
+        <w:ind w:left="1004"/>
+        <w:rPr>
+          <w:lang w:val="vi-VN"/>
+        </w:rPr>
+      </w:pPr>
+      <w:r>
+        <w:rPr>
+          <w:lang w:val="vi-VN"/>
+        </w:rPr>
+        <w:t xml:space="preserve">-Thông thông khách hàng được </w:t>
+      </w:r>
+      <w:r>
+        <w:rPr>
+          <w:lang w:val="vi-VN"/>
+        </w:rPr>
+        <w:t>tạo mới và lưu xuống cơ sỡ dữ liệu khi tạo đơn hàng.</w:t>
+      </w:r>
+    </w:p>
+    <w:p>
+      <w:pPr>
+        <w:pStyle w:val="ListParagraph"/>
+        <w:numPr>
+          <w:ilvl w:val="0"/>
+          <w:numId w:val="34"/>
+        </w:numPr>
+        <w:rPr>
+          <w:lang w:val="vi-VN"/>
+        </w:rPr>
+      </w:pPr>
+      <w:r>
+        <w:rPr>
+          <w:b/>
+          <w:bCs/>
+          <w:lang w:val="vi-VN"/>
+        </w:rPr>
+        <w:t xml:space="preserve">Xem </w:t>
+      </w:r>
+      <w:r>
+        <w:rPr>
+          <w:b/>
+          <w:bCs/>
+          <w:lang w:val="vi-VN"/>
+        </w:rPr>
+        <w:t>danh sách khách hàng</w:t>
+      </w:r>
+      <w:r>
+        <w:rPr>
+          <w:lang w:val="vi-VN"/>
+        </w:rPr>
+        <w:t>:</w:t>
+      </w:r>
+      <w:r>
+        <w:rPr>
+          <w:lang w:val="vi-VN"/>
+        </w:rPr>
+        <w:t xml:space="preserve">Tài khoản có quyền cao nhất có thể xem danh sách khách hàng đã mua hàng tại cữa </w:t>
+      </w:r>
+      <w:r>
+        <w:rPr>
+          <w:lang w:val="vi-VN"/>
+        </w:rPr>
+        <w:t>hàng với các thông tin gồm:tên khách hàng,số điện thoại,</w:t>
+      </w:r>
+      <w:r>
+        <w:rPr>
+          <w:lang w:val="vi-VN"/>
+        </w:rPr>
+        <w:t>số đơn hàng đã có,tổng giá trị các đơn hàng,ngày có đơn hàng gân nhất</w:t>
+      </w:r>
+      <w:r>
+        <w:rPr>
+          <w:lang w:val="vi-VN"/>
+        </w:rPr>
+        <w:t>.</w:t>
+      </w:r>
+    </w:p>
+    <w:p>
+      <w:pPr>
+        <w:pStyle w:val="Heading3"/>
+        <w:numPr>
+          <w:ilvl w:val="0"/>
+          <w:numId w:val="33"/>
+        </w:numPr>
+        <w:rPr>
+          <w:rFonts w:ascii="Times New Roman" w:hAnsi="Times New Roman" w:cs="Times New Roman"/>
+          <w:lang w:val="vi-VN"/>
+        </w:rPr>
+      </w:pPr>
+      <w:r>
+        <w:rPr>
+          <w:rFonts w:ascii="Times New Roman" w:hAnsi="Times New Roman" w:cs="Times New Roman"/>
+          <w:lang w:val="vi-VN"/>
+        </w:rPr>
+        <w:t>Thống kê:</w:t>
+      </w:r>
+      <w:r>
+        <w:rPr>
+          <w:rFonts w:ascii="Times New Roman" w:hAnsi="Times New Roman" w:cs="Times New Roman"/>
+          <w:lang w:val="vi-VN"/>
+        </w:rPr>
+        <w:tab/>
+      </w:r>
+    </w:p>
+    <w:p>
+      <w:pPr>
+        <w:ind w:left="1004"/>
+        <w:rPr>
+          <w:lang w:val="vi-VN"/>
+        </w:rPr>
+      </w:pPr>
+      <w:r>
+        <w:rPr>
+          <w:lang w:val="vi-VN"/>
+        </w:rPr>
+        <w:t>-</w:t>
+      </w:r>
+    </w:p>
+    <w:p>
+      <w:pPr>
+        <w:pStyle w:val="Heading3"/>
+        <w:numPr>
+          <w:ilvl w:val="0"/>
+          <w:numId w:val="33"/>
+        </w:numPr>
+        <w:rPr>
+          <w:rFonts w:ascii="Times New Roman" w:hAnsi="Times New Roman" w:cs="Times New Roman"/>
+          <w:lang w:val="vi-VN"/>
+        </w:rPr>
+      </w:pPr>
+      <w:r>
+        <w:rPr>
+          <w:rFonts w:ascii="Times New Roman" w:hAnsi="Times New Roman" w:cs="Times New Roman"/>
+          <w:lang w:val="vi-VN"/>
+        </w:rPr>
+        <w:t>Tìm kiếm:</w:t>
+      </w:r>
+    </w:p>
+    <w:p>
+      <w:pPr>
+        <w:pStyle w:val="Heading3"/>
+        <w:numPr>
+          <w:ilvl w:val="0"/>
+          <w:numId w:val="33"/>
+        </w:numPr>
+        <w:rPr>
+          <w:rFonts w:ascii="Times New Roman" w:hAnsi="Times New Roman" w:cs="Times New Roman"/>
           <w:iCs/>
           <w:color w:val="000000" w:themeColor="text1"/>
           <w:lang w:val="fr-FR"/>
@@ -14958,29 +15806,261 @@
       </w:pPr>
       <w:r>
         <w:rPr>
-          <w:i/>
-          <w:iCs/>
-          <w:color w:val="000000" w:themeColor="text1"/>
+          <w:rFonts w:ascii="Times New Roman" w:hAnsi="Times New Roman" w:cs="Times New Roman"/>
           <w:lang w:val="fr-FR"/>
         </w:rPr>
-        <w:t>Xóa:</w:t>
-      </w:r>
-      <w:r>
-        <w:rPr>
-          <w:iCs/>
-          <w:color w:val="000000" w:themeColor="text1"/>
+        <w:t>Qu</w:t>
+      </w:r>
+      <w:r>
+        <w:rPr>
+          <w:rFonts w:ascii="Times New Roman" w:hAnsi="Times New Roman" w:cs="Times New Roman"/>
+          <w:lang w:val="vi-VN"/>
+        </w:rPr>
+        <w:t>ản lý tài khoản</w:t>
+      </w:r>
+      <w:r>
+        <w:rPr>
+          <w:rFonts w:ascii="Times New Roman" w:hAnsi="Times New Roman" w:cs="Times New Roman"/>
           <w:lang w:val="fr-FR"/>
         </w:rPr>
-        <w:t>người dùng có thể xóa bỏ một nhân viên bất kì khi không còn hợp tác hay cần thiết quản lý nữa.Kích hoạt bằng nút xóa tương ứng của nhân viên trong danh sách nhân viên.Khi thành công,dữ liệu sẽ loại bỏ nhân viên tướng ứng và cập nhật lại hiển thị của danh sách.</w:t>
-      </w:r>
-    </w:p>
-    <w:p>
-      <w:pPr>
-        <w:ind w:left="644"/>
-        <w:rPr>
-          <w:lang w:val="fr-FR"/>
-        </w:rPr>
-      </w:pPr>
+        <w:t>:</w:t>
+      </w:r>
+    </w:p>
+    <w:p>
+      <w:pPr>
+        <w:pStyle w:val="ListParagraph"/>
+        <w:numPr>
+          <w:ilvl w:val="0"/>
+          <w:numId w:val="27"/>
+        </w:numPr>
+        <w:rPr>
+          <w:lang w:val="vi-VN"/>
+        </w:rPr>
+      </w:pPr>
+      <w:r>
+        <w:rPr>
+          <w:b/>
+          <w:bCs/>
+          <w:lang w:val="vi-VN"/>
+        </w:rPr>
+        <w:t>Đăng nhập </w:t>
+      </w:r>
+      <w:r>
+        <w:rPr>
+          <w:lang w:val="vi-VN"/>
+        </w:rPr>
+        <w:t>:</w:t>
+      </w:r>
+      <w:r>
+        <w:rPr>
+          <w:lang w:val="vi-VN"/>
+        </w:rPr>
+        <w:t>là thao tác bắt buộc mỗi khi khởi động phần mềm,</w:t>
+      </w:r>
+      <w:r>
+        <w:rPr>
+          <w:lang w:val="vi-VN"/>
+        </w:rPr>
+        <w:t xml:space="preserve">khi đăng nhập cần cung cấp </w:t>
+      </w:r>
+      <w:r>
+        <w:rPr>
+          <w:lang w:val="vi-VN"/>
+        </w:rPr>
+        <w:t xml:space="preserve">chính xác user name và </w:t>
+      </w:r>
+      <w:r>
+        <w:rPr>
+          <w:lang w:val="vi-VN"/>
+        </w:rPr>
+        <w:t>password.</w:t>
+      </w:r>
+      <w:r>
+        <w:rPr>
+          <w:lang w:val="vi-VN"/>
+        </w:rPr>
+        <w:t>Khi đăng nhập thành công,</w:t>
+      </w:r>
+      <w:r>
+        <w:rPr>
+          <w:lang w:val="vi-VN"/>
+        </w:rPr>
+        <w:t xml:space="preserve">người dùng sẽ </w:t>
+      </w:r>
+      <w:r>
+        <w:rPr>
+          <w:lang w:val="vi-VN"/>
+        </w:rPr>
+        <w:t>có thể nhìn thấy và sử dụng được các chức năng của phần mềm.</w:t>
+      </w:r>
+    </w:p>
+    <w:p>
+      <w:pPr>
+        <w:pStyle w:val="ListParagraph"/>
+        <w:numPr>
+          <w:ilvl w:val="0"/>
+          <w:numId w:val="27"/>
+        </w:numPr>
+        <w:rPr>
+          <w:lang w:val="vi-VN"/>
+        </w:rPr>
+      </w:pPr>
+      <w:r>
+        <w:rPr>
+          <w:b/>
+          <w:bCs/>
+          <w:lang w:val="vi-VN"/>
+        </w:rPr>
+        <w:t>Đăng xuất:</w:t>
+      </w:r>
+      <w:r>
+        <w:rPr>
+          <w:lang w:val="vi-VN"/>
+        </w:rPr>
+        <w:t>khi kích hoạt,người dùng cần xác nhận việc đăng xuất.Khi thành công,</w:t>
+      </w:r>
+      <w:r>
+        <w:rPr>
+          <w:lang w:val="vi-VN"/>
+        </w:rPr>
+        <w:t xml:space="preserve">phần mềm sẽ quay lại màn hình đăng </w:t>
+      </w:r>
+      <w:r>
+        <w:rPr>
+          <w:lang w:val="vi-VN"/>
+        </w:rPr>
+        <w:t>nhập,không còn nhìn thấy và sử dụng được các chức năng của phần mềm.</w:t>
+      </w:r>
+    </w:p>
+    <w:p>
+      <w:pPr>
+        <w:pStyle w:val="ListParagraph"/>
+        <w:numPr>
+          <w:ilvl w:val="0"/>
+          <w:numId w:val="27"/>
+        </w:numPr>
+        <w:rPr>
+          <w:lang w:val="vi-VN"/>
+        </w:rPr>
+      </w:pPr>
+      <w:r>
+        <w:rPr>
+          <w:b/>
+          <w:bCs/>
+          <w:lang w:val="vi-VN"/>
+        </w:rPr>
+        <w:t>Tạo tài khoản:</w:t>
+      </w:r>
+      <w:r>
+        <w:rPr>
+          <w:lang w:val="vi-VN"/>
+        </w:rPr>
+        <w:t xml:space="preserve">với tài khoản có quyền cao nhất của chủ cửa hàng có thể sử dụng chức năng tạo tài khoản,nhằm cung cấp tài khoản cho </w:t>
+      </w:r>
+      <w:r>
+        <w:rPr>
+          <w:lang w:val="vi-VN"/>
+        </w:rPr>
+        <w:t>từ</w:t>
+      </w:r>
+      <w:r>
+        <w:rPr>
+          <w:lang w:val="vi-VN"/>
+        </w:rPr>
+        <w:t xml:space="preserve">ng nhân viên có thể đăng nhập vào để sử dụng chức năng phần mềm,và quản lý các hoạt động </w:t>
+      </w:r>
+      <w:r>
+        <w:rPr>
+          <w:lang w:val="vi-VN"/>
+        </w:rPr>
+        <w:t xml:space="preserve">có </w:t>
+      </w:r>
+      <w:r>
+        <w:rPr>
+          <w:lang w:val="vi-VN"/>
+        </w:rPr>
+        <w:t>thay đổi</w:t>
+      </w:r>
+      <w:r>
+        <w:rPr>
+          <w:lang w:val="vi-VN"/>
+        </w:rPr>
+        <w:t xml:space="preserve"> đến dữ liệu phần mềm là do ai thao </w:t>
+      </w:r>
+      <w:r>
+        <w:rPr>
+          <w:lang w:val="vi-VN"/>
+        </w:rPr>
+        <w:t>tác.Khi tạo tài khoản,chủ cửa hàng cần cung cấp một username,password và tên nhân viên.</w:t>
+      </w:r>
+      <w:r>
+        <w:rPr>
+          <w:lang w:val="vi-VN"/>
+        </w:rPr>
+        <w:t>Khi tạo thành công,dữ liệu tài khoản sẽ được lưu lại và nhân viên có thể sử dụng username</w:t>
+      </w:r>
+      <w:r>
+        <w:rPr>
+          <w:lang w:val="vi-VN"/>
+        </w:rPr>
+        <w:t xml:space="preserve"> cùng password để đăng nhập vào sử dụng phần mềm.</w:t>
+      </w:r>
+    </w:p>
+    <w:p>
+      <w:pPr>
+        <w:pStyle w:val="ListParagraph"/>
+        <w:numPr>
+          <w:ilvl w:val="0"/>
+          <w:numId w:val="27"/>
+        </w:numPr>
+        <w:rPr>
+          <w:lang w:val="vi-VN"/>
+        </w:rPr>
+      </w:pPr>
+      <w:r>
+        <w:rPr>
+          <w:b/>
+          <w:bCs/>
+          <w:lang w:val="vi-VN"/>
+        </w:rPr>
+        <w:t>Đổi mật khẩu:</w:t>
+      </w:r>
+      <w:r>
+        <w:rPr>
+          <w:lang w:val="vi-VN"/>
+        </w:rPr>
+        <w:t xml:space="preserve">nhân viên hoặc chủ cửa hàng có thể thay đổi mật khẩu </w:t>
+      </w:r>
+      <w:r>
+        <w:rPr>
+          <w:lang w:val="vi-VN"/>
+        </w:rPr>
+        <w:t>đăng nhập.Khi thay đổi,cần cung cấp chính xác username và password cũ</w:t>
+      </w:r>
+      <w:r>
+        <w:rPr>
+          <w:lang w:val="vi-VN"/>
+        </w:rPr>
+        <w:t xml:space="preserve"> cùng với password mới.</w:t>
+      </w:r>
+      <w:r>
+        <w:rPr>
+          <w:lang w:val="vi-VN"/>
+        </w:rPr>
+        <w:t xml:space="preserve">Khi thay đổi thành công,dữ liệu tài khoản sẽ được cập nhật xuống dữ </w:t>
+      </w:r>
+      <w:r>
+        <w:rPr>
+          <w:lang w:val="vi-VN"/>
+        </w:rPr>
+        <w:t xml:space="preserve">liệu,quay về </w:t>
+      </w:r>
+      <w:r>
+        <w:rPr>
+          <w:lang w:val="vi-VN"/>
+        </w:rPr>
+        <w:t>màn hình đăng nhập và có thể đăng nhập với username cùng password mới thay đổi.</w:t>
+      </w:r>
     </w:p>
     <w:p>
       <w:pPr>
@@ -19157,6 +20237,92 @@
     </w:lvl>
   </w:abstractNum>
   <w:abstractNum w:abstractNumId="1" w15:restartNumberingAfterBreak="0">
+    <w:nsid w:val="03DF38D8"/>
+    <w:multiLevelType w:val="hybridMultilevel"/>
+    <w:tmpl w:val="C5E8DBE8"/>
+    <w:lvl w:ilvl="0" w:tplc="04090019">
+      <w:start w:val="1"/>
+      <w:numFmt w:val="lowerLetter"/>
+      <w:lvlText w:val="%1."/>
+      <w:lvlJc w:val="left"/>
+      <w:pPr>
+        <w:ind w:left="1353" w:hanging="360"/>
+      </w:pPr>
+    </w:lvl>
+    <w:lvl w:ilvl="1" w:tplc="04090019">
+      <w:start w:val="1"/>
+      <w:numFmt w:val="lowerLetter"/>
+      <w:lvlText w:val="%2."/>
+      <w:lvlJc w:val="left"/>
+      <w:pPr>
+        <w:ind w:left="2073" w:hanging="360"/>
+      </w:pPr>
+    </w:lvl>
+    <w:lvl w:ilvl="2" w:tplc="0409001B" w:tentative="1">
+      <w:start w:val="1"/>
+      <w:numFmt w:val="lowerRoman"/>
+      <w:lvlText w:val="%3."/>
+      <w:lvlJc w:val="right"/>
+      <w:pPr>
+        <w:ind w:left="2793" w:hanging="180"/>
+      </w:pPr>
+    </w:lvl>
+    <w:lvl w:ilvl="3" w:tplc="0409000F" w:tentative="1">
+      <w:start w:val="1"/>
+      <w:numFmt w:val="decimal"/>
+      <w:lvlText w:val="%4."/>
+      <w:lvlJc w:val="left"/>
+      <w:pPr>
+        <w:ind w:left="3513" w:hanging="360"/>
+      </w:pPr>
+    </w:lvl>
+    <w:lvl w:ilvl="4" w:tplc="04090019" w:tentative="1">
+      <w:start w:val="1"/>
+      <w:numFmt w:val="lowerLetter"/>
+      <w:lvlText w:val="%5."/>
+      <w:lvlJc w:val="left"/>
+      <w:pPr>
+        <w:ind w:left="4233" w:hanging="360"/>
+      </w:pPr>
+    </w:lvl>
+    <w:lvl w:ilvl="5" w:tplc="0409001B" w:tentative="1">
+      <w:start w:val="1"/>
+      <w:numFmt w:val="lowerRoman"/>
+      <w:lvlText w:val="%6."/>
+      <w:lvlJc w:val="right"/>
+      <w:pPr>
+        <w:ind w:left="4953" w:hanging="180"/>
+      </w:pPr>
+    </w:lvl>
+    <w:lvl w:ilvl="6" w:tplc="0409000F" w:tentative="1">
+      <w:start w:val="1"/>
+      <w:numFmt w:val="decimal"/>
+      <w:lvlText w:val="%7."/>
+      <w:lvlJc w:val="left"/>
+      <w:pPr>
+        <w:ind w:left="5673" w:hanging="360"/>
+      </w:pPr>
+    </w:lvl>
+    <w:lvl w:ilvl="7" w:tplc="04090019" w:tentative="1">
+      <w:start w:val="1"/>
+      <w:numFmt w:val="lowerLetter"/>
+      <w:lvlText w:val="%8."/>
+      <w:lvlJc w:val="left"/>
+      <w:pPr>
+        <w:ind w:left="6393" w:hanging="360"/>
+      </w:pPr>
+    </w:lvl>
+    <w:lvl w:ilvl="8" w:tplc="0409001B" w:tentative="1">
+      <w:start w:val="1"/>
+      <w:numFmt w:val="lowerRoman"/>
+      <w:lvlText w:val="%9."/>
+      <w:lvlJc w:val="right"/>
+      <w:pPr>
+        <w:ind w:left="7113" w:hanging="180"/>
+      </w:pPr>
+    </w:lvl>
+  </w:abstractNum>
+  <w:abstractNum w:abstractNumId="2" w15:restartNumberingAfterBreak="0">
     <w:nsid w:val="08500D71"/>
     <w:multiLevelType w:val="hybridMultilevel"/>
     <w:tmpl w:val="9012A98C"/>
@@ -19242,7 +20408,7 @@
       </w:pPr>
     </w:lvl>
   </w:abstractNum>
-  <w:abstractNum w:abstractNumId="2" w15:restartNumberingAfterBreak="0">
+  <w:abstractNum w:abstractNumId="3" w15:restartNumberingAfterBreak="0">
     <w:nsid w:val="09DE41D9"/>
     <w:multiLevelType w:val="hybridMultilevel"/>
     <w:tmpl w:val="99B2D89C"/>
@@ -19328,7 +20494,93 @@
       </w:pPr>
     </w:lvl>
   </w:abstractNum>
-  <w:abstractNum w:abstractNumId="3" w15:restartNumberingAfterBreak="0">
+  <w:abstractNum w:abstractNumId="4" w15:restartNumberingAfterBreak="0">
+    <w:nsid w:val="0AA632BF"/>
+    <w:multiLevelType w:val="hybridMultilevel"/>
+    <w:tmpl w:val="EEF4B604"/>
+    <w:lvl w:ilvl="0" w:tplc="0409000F">
+      <w:start w:val="1"/>
+      <w:numFmt w:val="decimal"/>
+      <w:lvlText w:val="%1."/>
+      <w:lvlJc w:val="left"/>
+      <w:pPr>
+        <w:ind w:left="720" w:hanging="360"/>
+      </w:pPr>
+    </w:lvl>
+    <w:lvl w:ilvl="1" w:tplc="04090019" w:tentative="1">
+      <w:start w:val="1"/>
+      <w:numFmt w:val="lowerLetter"/>
+      <w:lvlText w:val="%2."/>
+      <w:lvlJc w:val="left"/>
+      <w:pPr>
+        <w:ind w:left="1440" w:hanging="360"/>
+      </w:pPr>
+    </w:lvl>
+    <w:lvl w:ilvl="2" w:tplc="0409001B" w:tentative="1">
+      <w:start w:val="1"/>
+      <w:numFmt w:val="lowerRoman"/>
+      <w:lvlText w:val="%3."/>
+      <w:lvlJc w:val="right"/>
+      <w:pPr>
+        <w:ind w:left="2160" w:hanging="180"/>
+      </w:pPr>
+    </w:lvl>
+    <w:lvl w:ilvl="3" w:tplc="0409000F" w:tentative="1">
+      <w:start w:val="1"/>
+      <w:numFmt w:val="decimal"/>
+      <w:lvlText w:val="%4."/>
+      <w:lvlJc w:val="left"/>
+      <w:pPr>
+        <w:ind w:left="2880" w:hanging="360"/>
+      </w:pPr>
+    </w:lvl>
+    <w:lvl w:ilvl="4" w:tplc="04090019" w:tentative="1">
+      <w:start w:val="1"/>
+      <w:numFmt w:val="lowerLetter"/>
+      <w:lvlText w:val="%5."/>
+      <w:lvlJc w:val="left"/>
+      <w:pPr>
+        <w:ind w:left="3600" w:hanging="360"/>
+      </w:pPr>
+    </w:lvl>
+    <w:lvl w:ilvl="5" w:tplc="0409001B" w:tentative="1">
+      <w:start w:val="1"/>
+      <w:numFmt w:val="lowerRoman"/>
+      <w:lvlText w:val="%6."/>
+      <w:lvlJc w:val="right"/>
+      <w:pPr>
+        <w:ind w:left="4320" w:hanging="180"/>
+      </w:pPr>
+    </w:lvl>
+    <w:lvl w:ilvl="6" w:tplc="0409000F" w:tentative="1">
+      <w:start w:val="1"/>
+      <w:numFmt w:val="decimal"/>
+      <w:lvlText w:val="%7."/>
+      <w:lvlJc w:val="left"/>
+      <w:pPr>
+        <w:ind w:left="5040" w:hanging="360"/>
+      </w:pPr>
+    </w:lvl>
+    <w:lvl w:ilvl="7" w:tplc="04090019" w:tentative="1">
+      <w:start w:val="1"/>
+      <w:numFmt w:val="lowerLetter"/>
+      <w:lvlText w:val="%8."/>
+      <w:lvlJc w:val="left"/>
+      <w:pPr>
+        <w:ind w:left="5760" w:hanging="360"/>
+      </w:pPr>
+    </w:lvl>
+    <w:lvl w:ilvl="8" w:tplc="0409001B" w:tentative="1">
+      <w:start w:val="1"/>
+      <w:numFmt w:val="lowerRoman"/>
+      <w:lvlText w:val="%9."/>
+      <w:lvlJc w:val="right"/>
+      <w:pPr>
+        <w:ind w:left="6480" w:hanging="180"/>
+      </w:pPr>
+    </w:lvl>
+  </w:abstractNum>
+  <w:abstractNum w:abstractNumId="5" w15:restartNumberingAfterBreak="0">
     <w:nsid w:val="0CD2154C"/>
     <w:multiLevelType w:val="hybridMultilevel"/>
     <w:tmpl w:val="7D1882BE"/>
@@ -19441,7 +20693,93 @@
       </w:rPr>
     </w:lvl>
   </w:abstractNum>
-  <w:abstractNum w:abstractNumId="4" w15:restartNumberingAfterBreak="0">
+  <w:abstractNum w:abstractNumId="6" w15:restartNumberingAfterBreak="0">
+    <w:nsid w:val="0FC658A0"/>
+    <w:multiLevelType w:val="hybridMultilevel"/>
+    <w:tmpl w:val="99B2C974"/>
+    <w:lvl w:ilvl="0" w:tplc="0409000F">
+      <w:start w:val="1"/>
+      <w:numFmt w:val="decimal"/>
+      <w:lvlText w:val="%1."/>
+      <w:lvlJc w:val="left"/>
+      <w:pPr>
+        <w:ind w:left="1004" w:hanging="360"/>
+      </w:pPr>
+    </w:lvl>
+    <w:lvl w:ilvl="1" w:tplc="04090019" w:tentative="1">
+      <w:start w:val="1"/>
+      <w:numFmt w:val="lowerLetter"/>
+      <w:lvlText w:val="%2."/>
+      <w:lvlJc w:val="left"/>
+      <w:pPr>
+        <w:ind w:left="1724" w:hanging="360"/>
+      </w:pPr>
+    </w:lvl>
+    <w:lvl w:ilvl="2" w:tplc="0409001B" w:tentative="1">
+      <w:start w:val="1"/>
+      <w:numFmt w:val="lowerRoman"/>
+      <w:lvlText w:val="%3."/>
+      <w:lvlJc w:val="right"/>
+      <w:pPr>
+        <w:ind w:left="2444" w:hanging="180"/>
+      </w:pPr>
+    </w:lvl>
+    <w:lvl w:ilvl="3" w:tplc="0409000F" w:tentative="1">
+      <w:start w:val="1"/>
+      <w:numFmt w:val="decimal"/>
+      <w:lvlText w:val="%4."/>
+      <w:lvlJc w:val="left"/>
+      <w:pPr>
+        <w:ind w:left="3164" w:hanging="360"/>
+      </w:pPr>
+    </w:lvl>
+    <w:lvl w:ilvl="4" w:tplc="04090019" w:tentative="1">
+      <w:start w:val="1"/>
+      <w:numFmt w:val="lowerLetter"/>
+      <w:lvlText w:val="%5."/>
+      <w:lvlJc w:val="left"/>
+      <w:pPr>
+        <w:ind w:left="3884" w:hanging="360"/>
+      </w:pPr>
+    </w:lvl>
+    <w:lvl w:ilvl="5" w:tplc="0409001B" w:tentative="1">
+      <w:start w:val="1"/>
+      <w:numFmt w:val="lowerRoman"/>
+      <w:lvlText w:val="%6."/>
+      <w:lvlJc w:val="right"/>
+      <w:pPr>
+        <w:ind w:left="4604" w:hanging="180"/>
+      </w:pPr>
+    </w:lvl>
+    <w:lvl w:ilvl="6" w:tplc="0409000F" w:tentative="1">
+      <w:start w:val="1"/>
+      <w:numFmt w:val="decimal"/>
+      <w:lvlText w:val="%7."/>
+      <w:lvlJc w:val="left"/>
+      <w:pPr>
+        <w:ind w:left="5324" w:hanging="360"/>
+      </w:pPr>
+    </w:lvl>
+    <w:lvl w:ilvl="7" w:tplc="04090019" w:tentative="1">
+      <w:start w:val="1"/>
+      <w:numFmt w:val="lowerLetter"/>
+      <w:lvlText w:val="%8."/>
+      <w:lvlJc w:val="left"/>
+      <w:pPr>
+        <w:ind w:left="6044" w:hanging="360"/>
+      </w:pPr>
+    </w:lvl>
+    <w:lvl w:ilvl="8" w:tplc="0409001B" w:tentative="1">
+      <w:start w:val="1"/>
+      <w:numFmt w:val="lowerRoman"/>
+      <w:lvlText w:val="%9."/>
+      <w:lvlJc w:val="right"/>
+      <w:pPr>
+        <w:ind w:left="6764" w:hanging="180"/>
+      </w:pPr>
+    </w:lvl>
+  </w:abstractNum>
+  <w:abstractNum w:abstractNumId="7" w15:restartNumberingAfterBreak="0">
     <w:nsid w:val="0FF72DF5"/>
     <w:multiLevelType w:val="hybridMultilevel"/>
     <w:tmpl w:val="8CB20BC6"/>
@@ -19540,7 +20878,93 @@
       </w:pPr>
     </w:lvl>
   </w:abstractNum>
-  <w:abstractNum w:abstractNumId="5" w15:restartNumberingAfterBreak="0">
+  <w:abstractNum w:abstractNumId="8" w15:restartNumberingAfterBreak="0">
+    <w:nsid w:val="12D81E8F"/>
+    <w:multiLevelType w:val="hybridMultilevel"/>
+    <w:tmpl w:val="25A806DE"/>
+    <w:lvl w:ilvl="0" w:tplc="0409000F">
+      <w:start w:val="1"/>
+      <w:numFmt w:val="decimal"/>
+      <w:lvlText w:val="%1."/>
+      <w:lvlJc w:val="left"/>
+      <w:pPr>
+        <w:ind w:left="1004" w:hanging="360"/>
+      </w:pPr>
+    </w:lvl>
+    <w:lvl w:ilvl="1" w:tplc="04090019" w:tentative="1">
+      <w:start w:val="1"/>
+      <w:numFmt w:val="lowerLetter"/>
+      <w:lvlText w:val="%2."/>
+      <w:lvlJc w:val="left"/>
+      <w:pPr>
+        <w:ind w:left="1724" w:hanging="360"/>
+      </w:pPr>
+    </w:lvl>
+    <w:lvl w:ilvl="2" w:tplc="0409001B" w:tentative="1">
+      <w:start w:val="1"/>
+      <w:numFmt w:val="lowerRoman"/>
+      <w:lvlText w:val="%3."/>
+      <w:lvlJc w:val="right"/>
+      <w:pPr>
+        <w:ind w:left="2444" w:hanging="180"/>
+      </w:pPr>
+    </w:lvl>
+    <w:lvl w:ilvl="3" w:tplc="0409000F" w:tentative="1">
+      <w:start w:val="1"/>
+      <w:numFmt w:val="decimal"/>
+      <w:lvlText w:val="%4."/>
+      <w:lvlJc w:val="left"/>
+      <w:pPr>
+        <w:ind w:left="3164" w:hanging="360"/>
+      </w:pPr>
+    </w:lvl>
+    <w:lvl w:ilvl="4" w:tplc="04090019" w:tentative="1">
+      <w:start w:val="1"/>
+      <w:numFmt w:val="lowerLetter"/>
+      <w:lvlText w:val="%5."/>
+      <w:lvlJc w:val="left"/>
+      <w:pPr>
+        <w:ind w:left="3884" w:hanging="360"/>
+      </w:pPr>
+    </w:lvl>
+    <w:lvl w:ilvl="5" w:tplc="0409001B" w:tentative="1">
+      <w:start w:val="1"/>
+      <w:numFmt w:val="lowerRoman"/>
+      <w:lvlText w:val="%6."/>
+      <w:lvlJc w:val="right"/>
+      <w:pPr>
+        <w:ind w:left="4604" w:hanging="180"/>
+      </w:pPr>
+    </w:lvl>
+    <w:lvl w:ilvl="6" w:tplc="0409000F" w:tentative="1">
+      <w:start w:val="1"/>
+      <w:numFmt w:val="decimal"/>
+      <w:lvlText w:val="%7."/>
+      <w:lvlJc w:val="left"/>
+      <w:pPr>
+        <w:ind w:left="5324" w:hanging="360"/>
+      </w:pPr>
+    </w:lvl>
+    <w:lvl w:ilvl="7" w:tplc="04090019" w:tentative="1">
+      <w:start w:val="1"/>
+      <w:numFmt w:val="lowerLetter"/>
+      <w:lvlText w:val="%8."/>
+      <w:lvlJc w:val="left"/>
+      <w:pPr>
+        <w:ind w:left="6044" w:hanging="360"/>
+      </w:pPr>
+    </w:lvl>
+    <w:lvl w:ilvl="8" w:tplc="0409001B" w:tentative="1">
+      <w:start w:val="1"/>
+      <w:numFmt w:val="lowerRoman"/>
+      <w:lvlText w:val="%9."/>
+      <w:lvlJc w:val="right"/>
+      <w:pPr>
+        <w:ind w:left="6764" w:hanging="180"/>
+      </w:pPr>
+    </w:lvl>
+  </w:abstractNum>
+  <w:abstractNum w:abstractNumId="9" w15:restartNumberingAfterBreak="0">
     <w:nsid w:val="151031C6"/>
     <w:multiLevelType w:val="hybridMultilevel"/>
     <w:tmpl w:val="F270413C"/>
@@ -19626,7 +21050,93 @@
       </w:pPr>
     </w:lvl>
   </w:abstractNum>
-  <w:abstractNum w:abstractNumId="6" w15:restartNumberingAfterBreak="0">
+  <w:abstractNum w:abstractNumId="10" w15:restartNumberingAfterBreak="0">
+    <w:nsid w:val="1C9C39A1"/>
+    <w:multiLevelType w:val="hybridMultilevel"/>
+    <w:tmpl w:val="1F2EA130"/>
+    <w:lvl w:ilvl="0" w:tplc="0409000F">
+      <w:start w:val="1"/>
+      <w:numFmt w:val="decimal"/>
+      <w:lvlText w:val="%1."/>
+      <w:lvlJc w:val="left"/>
+      <w:pPr>
+        <w:ind w:left="644" w:hanging="360"/>
+      </w:pPr>
+    </w:lvl>
+    <w:lvl w:ilvl="1" w:tplc="0409000F">
+      <w:start w:val="1"/>
+      <w:numFmt w:val="decimal"/>
+      <w:lvlText w:val="%2."/>
+      <w:lvlJc w:val="left"/>
+      <w:pPr>
+        <w:ind w:left="720" w:hanging="360"/>
+      </w:pPr>
+    </w:lvl>
+    <w:lvl w:ilvl="2" w:tplc="0409001B">
+      <w:start w:val="1"/>
+      <w:numFmt w:val="lowerRoman"/>
+      <w:lvlText w:val="%3."/>
+      <w:lvlJc w:val="right"/>
+      <w:pPr>
+        <w:ind w:left="2160" w:hanging="180"/>
+      </w:pPr>
+    </w:lvl>
+    <w:lvl w:ilvl="3" w:tplc="0409000F" w:tentative="1">
+      <w:start w:val="1"/>
+      <w:numFmt w:val="decimal"/>
+      <w:lvlText w:val="%4."/>
+      <w:lvlJc w:val="left"/>
+      <w:pPr>
+        <w:ind w:left="2880" w:hanging="360"/>
+      </w:pPr>
+    </w:lvl>
+    <w:lvl w:ilvl="4" w:tplc="04090019" w:tentative="1">
+      <w:start w:val="1"/>
+      <w:numFmt w:val="lowerLetter"/>
+      <w:lvlText w:val="%5."/>
+      <w:lvlJc w:val="left"/>
+      <w:pPr>
+        <w:ind w:left="3600" w:hanging="360"/>
+      </w:pPr>
+    </w:lvl>
+    <w:lvl w:ilvl="5" w:tplc="0409001B" w:tentative="1">
+      <w:start w:val="1"/>
+      <w:numFmt w:val="lowerRoman"/>
+      <w:lvlText w:val="%6."/>
+      <w:lvlJc w:val="right"/>
+      <w:pPr>
+        <w:ind w:left="4320" w:hanging="180"/>
+      </w:pPr>
+    </w:lvl>
+    <w:lvl w:ilvl="6" w:tplc="0409000F" w:tentative="1">
+      <w:start w:val="1"/>
+      <w:numFmt w:val="decimal"/>
+      <w:lvlText w:val="%7."/>
+      <w:lvlJc w:val="left"/>
+      <w:pPr>
+        <w:ind w:left="5040" w:hanging="360"/>
+      </w:pPr>
+    </w:lvl>
+    <w:lvl w:ilvl="7" w:tplc="04090019" w:tentative="1">
+      <w:start w:val="1"/>
+      <w:numFmt w:val="lowerLetter"/>
+      <w:lvlText w:val="%8."/>
+      <w:lvlJc w:val="left"/>
+      <w:pPr>
+        <w:ind w:left="5760" w:hanging="360"/>
+      </w:pPr>
+    </w:lvl>
+    <w:lvl w:ilvl="8" w:tplc="0409001B" w:tentative="1">
+      <w:start w:val="1"/>
+      <w:numFmt w:val="lowerRoman"/>
+      <w:lvlText w:val="%9."/>
+      <w:lvlJc w:val="right"/>
+      <w:pPr>
+        <w:ind w:left="6480" w:hanging="180"/>
+      </w:pPr>
+    </w:lvl>
+  </w:abstractNum>
+  <w:abstractNum w:abstractNumId="11" w15:restartNumberingAfterBreak="0">
     <w:nsid w:val="1CF77154"/>
     <w:multiLevelType w:val="hybridMultilevel"/>
     <w:tmpl w:val="DC7641DC"/>
@@ -19739,7 +21249,7 @@
       </w:rPr>
     </w:lvl>
   </w:abstractNum>
-  <w:abstractNum w:abstractNumId="7" w15:restartNumberingAfterBreak="0">
+  <w:abstractNum w:abstractNumId="12" w15:restartNumberingAfterBreak="0">
     <w:nsid w:val="1E6E29CE"/>
     <w:multiLevelType w:val="hybridMultilevel"/>
     <w:tmpl w:val="CB6EF770"/>
@@ -19838,7 +21348,7 @@
       </w:pPr>
     </w:lvl>
   </w:abstractNum>
-  <w:abstractNum w:abstractNumId="8" w15:restartNumberingAfterBreak="0">
+  <w:abstractNum w:abstractNumId="13" w15:restartNumberingAfterBreak="0">
     <w:nsid w:val="29421040"/>
     <w:multiLevelType w:val="hybridMultilevel"/>
     <w:tmpl w:val="5246DD3C"/>
@@ -19951,7 +21461,7 @@
       </w:rPr>
     </w:lvl>
   </w:abstractNum>
-  <w:abstractNum w:abstractNumId="9" w15:restartNumberingAfterBreak="0">
+  <w:abstractNum w:abstractNumId="14" w15:restartNumberingAfterBreak="0">
     <w:nsid w:val="2EFD69AE"/>
     <w:multiLevelType w:val="hybridMultilevel"/>
     <w:tmpl w:val="FFF29F36"/>
@@ -20064,7 +21574,7 @@
       </w:rPr>
     </w:lvl>
   </w:abstractNum>
-  <w:abstractNum w:abstractNumId="10" w15:restartNumberingAfterBreak="0">
+  <w:abstractNum w:abstractNumId="15" w15:restartNumberingAfterBreak="0">
     <w:nsid w:val="30335ED0"/>
     <w:multiLevelType w:val="hybridMultilevel"/>
     <w:tmpl w:val="4F7005A8"/>
@@ -20150,7 +21660,7 @@
       </w:pPr>
     </w:lvl>
   </w:abstractNum>
-  <w:abstractNum w:abstractNumId="11" w15:restartNumberingAfterBreak="0">
+  <w:abstractNum w:abstractNumId="16" w15:restartNumberingAfterBreak="0">
     <w:nsid w:val="33C37DEA"/>
     <w:multiLevelType w:val="hybridMultilevel"/>
     <w:tmpl w:val="797E6742"/>
@@ -20263,7 +21773,7 @@
       </w:rPr>
     </w:lvl>
   </w:abstractNum>
-  <w:abstractNum w:abstractNumId="12" w15:restartNumberingAfterBreak="0">
+  <w:abstractNum w:abstractNumId="17" w15:restartNumberingAfterBreak="0">
     <w:nsid w:val="371B3F13"/>
     <w:multiLevelType w:val="hybridMultilevel"/>
     <w:tmpl w:val="210AF66A"/>
@@ -20376,7 +21886,7 @@
       </w:rPr>
     </w:lvl>
   </w:abstractNum>
-  <w:abstractNum w:abstractNumId="13" w15:restartNumberingAfterBreak="0">
+  <w:abstractNum w:abstractNumId="18" w15:restartNumberingAfterBreak="0">
     <w:nsid w:val="3A2D0E50"/>
     <w:multiLevelType w:val="hybridMultilevel"/>
     <w:tmpl w:val="2EBC3C0C"/>
@@ -20489,10 +21999,10 @@
       </w:rPr>
     </w:lvl>
   </w:abstractNum>
-  <w:abstractNum w:abstractNumId="14" w15:restartNumberingAfterBreak="0">
+  <w:abstractNum w:abstractNumId="19" w15:restartNumberingAfterBreak="0">
     <w:nsid w:val="440B2256"/>
     <w:multiLevelType w:val="hybridMultilevel"/>
-    <w:tmpl w:val="C3566E5A"/>
+    <w:tmpl w:val="406E2736"/>
     <w:lvl w:ilvl="0" w:tplc="0409000F">
       <w:start w:val="1"/>
       <w:numFmt w:val="decimal"/>
@@ -20575,7 +22085,93 @@
       </w:pPr>
     </w:lvl>
   </w:abstractNum>
-  <w:abstractNum w:abstractNumId="15" w15:restartNumberingAfterBreak="0">
+  <w:abstractNum w:abstractNumId="20" w15:restartNumberingAfterBreak="0">
+    <w:nsid w:val="494109AA"/>
+    <w:multiLevelType w:val="hybridMultilevel"/>
+    <w:tmpl w:val="F5E86F40"/>
+    <w:lvl w:ilvl="0" w:tplc="04090019">
+      <w:start w:val="1"/>
+      <w:numFmt w:val="lowerLetter"/>
+      <w:lvlText w:val="%1."/>
+      <w:lvlJc w:val="left"/>
+      <w:pPr>
+        <w:ind w:left="1353" w:hanging="360"/>
+      </w:pPr>
+    </w:lvl>
+    <w:lvl w:ilvl="1" w:tplc="04090019" w:tentative="1">
+      <w:start w:val="1"/>
+      <w:numFmt w:val="lowerLetter"/>
+      <w:lvlText w:val="%2."/>
+      <w:lvlJc w:val="left"/>
+      <w:pPr>
+        <w:ind w:left="2073" w:hanging="360"/>
+      </w:pPr>
+    </w:lvl>
+    <w:lvl w:ilvl="2" w:tplc="0409001B" w:tentative="1">
+      <w:start w:val="1"/>
+      <w:numFmt w:val="lowerRoman"/>
+      <w:lvlText w:val="%3."/>
+      <w:lvlJc w:val="right"/>
+      <w:pPr>
+        <w:ind w:left="2793" w:hanging="180"/>
+      </w:pPr>
+    </w:lvl>
+    <w:lvl w:ilvl="3" w:tplc="0409000F" w:tentative="1">
+      <w:start w:val="1"/>
+      <w:numFmt w:val="decimal"/>
+      <w:lvlText w:val="%4."/>
+      <w:lvlJc w:val="left"/>
+      <w:pPr>
+        <w:ind w:left="3513" w:hanging="360"/>
+      </w:pPr>
+    </w:lvl>
+    <w:lvl w:ilvl="4" w:tplc="04090019" w:tentative="1">
+      <w:start w:val="1"/>
+      <w:numFmt w:val="lowerLetter"/>
+      <w:lvlText w:val="%5."/>
+      <w:lvlJc w:val="left"/>
+      <w:pPr>
+        <w:ind w:left="4233" w:hanging="360"/>
+      </w:pPr>
+    </w:lvl>
+    <w:lvl w:ilvl="5" w:tplc="0409001B" w:tentative="1">
+      <w:start w:val="1"/>
+      <w:numFmt w:val="lowerRoman"/>
+      <w:lvlText w:val="%6."/>
+      <w:lvlJc w:val="right"/>
+      <w:pPr>
+        <w:ind w:left="4953" w:hanging="180"/>
+      </w:pPr>
+    </w:lvl>
+    <w:lvl w:ilvl="6" w:tplc="0409000F" w:tentative="1">
+      <w:start w:val="1"/>
+      <w:numFmt w:val="decimal"/>
+      <w:lvlText w:val="%7."/>
+      <w:lvlJc w:val="left"/>
+      <w:pPr>
+        <w:ind w:left="5673" w:hanging="360"/>
+      </w:pPr>
+    </w:lvl>
+    <w:lvl w:ilvl="7" w:tplc="04090019" w:tentative="1">
+      <w:start w:val="1"/>
+      <w:numFmt w:val="lowerLetter"/>
+      <w:lvlText w:val="%8."/>
+      <w:lvlJc w:val="left"/>
+      <w:pPr>
+        <w:ind w:left="6393" w:hanging="360"/>
+      </w:pPr>
+    </w:lvl>
+    <w:lvl w:ilvl="8" w:tplc="0409001B" w:tentative="1">
+      <w:start w:val="1"/>
+      <w:numFmt w:val="lowerRoman"/>
+      <w:lvlText w:val="%9."/>
+      <w:lvlJc w:val="right"/>
+      <w:pPr>
+        <w:ind w:left="7113" w:hanging="180"/>
+      </w:pPr>
+    </w:lvl>
+  </w:abstractNum>
+  <w:abstractNum w:abstractNumId="21" w15:restartNumberingAfterBreak="0">
     <w:nsid w:val="49B72721"/>
     <w:multiLevelType w:val="hybridMultilevel"/>
     <w:tmpl w:val="C9507F60"/>
@@ -20688,7 +22284,7 @@
       </w:rPr>
     </w:lvl>
   </w:abstractNum>
-  <w:abstractNum w:abstractNumId="16" w15:restartNumberingAfterBreak="0">
+  <w:abstractNum w:abstractNumId="22" w15:restartNumberingAfterBreak="0">
     <w:nsid w:val="4B541A23"/>
     <w:multiLevelType w:val="hybridMultilevel"/>
     <w:tmpl w:val="B91C155A"/>
@@ -20801,7 +22397,7 @@
       </w:rPr>
     </w:lvl>
   </w:abstractNum>
-  <w:abstractNum w:abstractNumId="17" w15:restartNumberingAfterBreak="0">
+  <w:abstractNum w:abstractNumId="23" w15:restartNumberingAfterBreak="0">
     <w:nsid w:val="52747528"/>
     <w:multiLevelType w:val="hybridMultilevel"/>
     <w:tmpl w:val="1FBE38A8"/>
@@ -20893,7 +22489,7 @@
       </w:pPr>
     </w:lvl>
   </w:abstractNum>
-  <w:abstractNum w:abstractNumId="18" w15:restartNumberingAfterBreak="0">
+  <w:abstractNum w:abstractNumId="24" w15:restartNumberingAfterBreak="0">
     <w:nsid w:val="5B1E5545"/>
     <w:multiLevelType w:val="hybridMultilevel"/>
     <w:tmpl w:val="206C297E"/>
@@ -21006,7 +22602,7 @@
       </w:rPr>
     </w:lvl>
   </w:abstractNum>
-  <w:abstractNum w:abstractNumId="19" w15:restartNumberingAfterBreak="0">
+  <w:abstractNum w:abstractNumId="25" w15:restartNumberingAfterBreak="0">
     <w:nsid w:val="5B4D684F"/>
     <w:multiLevelType w:val="hybridMultilevel"/>
     <w:tmpl w:val="F916634A"/>
@@ -21105,10 +22701,96 @@
       </w:pPr>
     </w:lvl>
   </w:abstractNum>
-  <w:abstractNum w:abstractNumId="20" w15:restartNumberingAfterBreak="0">
+  <w:abstractNum w:abstractNumId="26" w15:restartNumberingAfterBreak="0">
+    <w:nsid w:val="5E814325"/>
+    <w:multiLevelType w:val="hybridMultilevel"/>
+    <w:tmpl w:val="33CCA832"/>
+    <w:lvl w:ilvl="0" w:tplc="0409000F">
+      <w:start w:val="1"/>
+      <w:numFmt w:val="decimal"/>
+      <w:lvlText w:val="%1."/>
+      <w:lvlJc w:val="left"/>
+      <w:pPr>
+        <w:ind w:left="1004" w:hanging="360"/>
+      </w:pPr>
+    </w:lvl>
+    <w:lvl w:ilvl="1" w:tplc="04090019" w:tentative="1">
+      <w:start w:val="1"/>
+      <w:numFmt w:val="lowerLetter"/>
+      <w:lvlText w:val="%2."/>
+      <w:lvlJc w:val="left"/>
+      <w:pPr>
+        <w:ind w:left="1724" w:hanging="360"/>
+      </w:pPr>
+    </w:lvl>
+    <w:lvl w:ilvl="2" w:tplc="0409001B" w:tentative="1">
+      <w:start w:val="1"/>
+      <w:numFmt w:val="lowerRoman"/>
+      <w:lvlText w:val="%3."/>
+      <w:lvlJc w:val="right"/>
+      <w:pPr>
+        <w:ind w:left="2444" w:hanging="180"/>
+      </w:pPr>
+    </w:lvl>
+    <w:lvl w:ilvl="3" w:tplc="0409000F" w:tentative="1">
+      <w:start w:val="1"/>
+      <w:numFmt w:val="decimal"/>
+      <w:lvlText w:val="%4."/>
+      <w:lvlJc w:val="left"/>
+      <w:pPr>
+        <w:ind w:left="3164" w:hanging="360"/>
+      </w:pPr>
+    </w:lvl>
+    <w:lvl w:ilvl="4" w:tplc="04090019" w:tentative="1">
+      <w:start w:val="1"/>
+      <w:numFmt w:val="lowerLetter"/>
+      <w:lvlText w:val="%5."/>
+      <w:lvlJc w:val="left"/>
+      <w:pPr>
+        <w:ind w:left="3884" w:hanging="360"/>
+      </w:pPr>
+    </w:lvl>
+    <w:lvl w:ilvl="5" w:tplc="0409001B" w:tentative="1">
+      <w:start w:val="1"/>
+      <w:numFmt w:val="lowerRoman"/>
+      <w:lvlText w:val="%6."/>
+      <w:lvlJc w:val="right"/>
+      <w:pPr>
+        <w:ind w:left="4604" w:hanging="180"/>
+      </w:pPr>
+    </w:lvl>
+    <w:lvl w:ilvl="6" w:tplc="0409000F" w:tentative="1">
+      <w:start w:val="1"/>
+      <w:numFmt w:val="decimal"/>
+      <w:lvlText w:val="%7."/>
+      <w:lvlJc w:val="left"/>
+      <w:pPr>
+        <w:ind w:left="5324" w:hanging="360"/>
+      </w:pPr>
+    </w:lvl>
+    <w:lvl w:ilvl="7" w:tplc="04090019" w:tentative="1">
+      <w:start w:val="1"/>
+      <w:numFmt w:val="lowerLetter"/>
+      <w:lvlText w:val="%8."/>
+      <w:lvlJc w:val="left"/>
+      <w:pPr>
+        <w:ind w:left="6044" w:hanging="360"/>
+      </w:pPr>
+    </w:lvl>
+    <w:lvl w:ilvl="8" w:tplc="0409001B" w:tentative="1">
+      <w:start w:val="1"/>
+      <w:numFmt w:val="lowerRoman"/>
+      <w:lvlText w:val="%9."/>
+      <w:lvlJc w:val="right"/>
+      <w:pPr>
+        <w:ind w:left="6764" w:hanging="180"/>
+      </w:pPr>
+    </w:lvl>
+  </w:abstractNum>
+  <w:abstractNum w:abstractNumId="27" w15:restartNumberingAfterBreak="0">
     <w:nsid w:val="5FD07C0A"/>
     <w:multiLevelType w:val="hybridMultilevel"/>
-    <w:tmpl w:val="3442201E"/>
+    <w:tmpl w:val="E0084AD6"/>
     <w:lvl w:ilvl="0" w:tplc="04090013">
       <w:start w:val="1"/>
       <w:numFmt w:val="upperRoman"/>
@@ -21191,7 +22873,7 @@
       </w:pPr>
     </w:lvl>
   </w:abstractNum>
-  <w:abstractNum w:abstractNumId="21" w15:restartNumberingAfterBreak="0">
+  <w:abstractNum w:abstractNumId="28" w15:restartNumberingAfterBreak="0">
     <w:nsid w:val="613B5E21"/>
     <w:multiLevelType w:val="hybridMultilevel"/>
     <w:tmpl w:val="CB761054"/>
@@ -21304,7 +22986,7 @@
       </w:rPr>
     </w:lvl>
   </w:abstractNum>
-  <w:abstractNum w:abstractNumId="22" w15:restartNumberingAfterBreak="0">
+  <w:abstractNum w:abstractNumId="29" w15:restartNumberingAfterBreak="0">
     <w:nsid w:val="6228610E"/>
     <w:multiLevelType w:val="hybridMultilevel"/>
     <w:tmpl w:val="4964EF8E"/>
@@ -21417,7 +23099,93 @@
       </w:rPr>
     </w:lvl>
   </w:abstractNum>
-  <w:abstractNum w:abstractNumId="23" w15:restartNumberingAfterBreak="0">
+  <w:abstractNum w:abstractNumId="30" w15:restartNumberingAfterBreak="0">
+    <w:nsid w:val="631E3187"/>
+    <w:multiLevelType w:val="hybridMultilevel"/>
+    <w:tmpl w:val="A7FE6D04"/>
+    <w:lvl w:ilvl="0" w:tplc="04090019">
+      <w:start w:val="1"/>
+      <w:numFmt w:val="lowerLetter"/>
+      <w:lvlText w:val="%1."/>
+      <w:lvlJc w:val="left"/>
+      <w:pPr>
+        <w:ind w:left="1353" w:hanging="360"/>
+      </w:pPr>
+    </w:lvl>
+    <w:lvl w:ilvl="1" w:tplc="04090019" w:tentative="1">
+      <w:start w:val="1"/>
+      <w:numFmt w:val="lowerLetter"/>
+      <w:lvlText w:val="%2."/>
+      <w:lvlJc w:val="left"/>
+      <w:pPr>
+        <w:ind w:left="2073" w:hanging="360"/>
+      </w:pPr>
+    </w:lvl>
+    <w:lvl w:ilvl="2" w:tplc="0409001B" w:tentative="1">
+      <w:start w:val="1"/>
+      <w:numFmt w:val="lowerRoman"/>
+      <w:lvlText w:val="%3."/>
+      <w:lvlJc w:val="right"/>
+      <w:pPr>
+        <w:ind w:left="2793" w:hanging="180"/>
+      </w:pPr>
+    </w:lvl>
+    <w:lvl w:ilvl="3" w:tplc="0409000F" w:tentative="1">
+      <w:start w:val="1"/>
+      <w:numFmt w:val="decimal"/>
+      <w:lvlText w:val="%4."/>
+      <w:lvlJc w:val="left"/>
+      <w:pPr>
+        <w:ind w:left="3513" w:hanging="360"/>
+      </w:pPr>
+    </w:lvl>
+    <w:lvl w:ilvl="4" w:tplc="04090019" w:tentative="1">
+      <w:start w:val="1"/>
+      <w:numFmt w:val="lowerLetter"/>
+      <w:lvlText w:val="%5."/>
+      <w:lvlJc w:val="left"/>
+      <w:pPr>
+        <w:ind w:left="4233" w:hanging="360"/>
+      </w:pPr>
+    </w:lvl>
+    <w:lvl w:ilvl="5" w:tplc="0409001B" w:tentative="1">
+      <w:start w:val="1"/>
+      <w:numFmt w:val="lowerRoman"/>
+      <w:lvlText w:val="%6."/>
+      <w:lvlJc w:val="right"/>
+      <w:pPr>
+        <w:ind w:left="4953" w:hanging="180"/>
+      </w:pPr>
+    </w:lvl>
+    <w:lvl w:ilvl="6" w:tplc="0409000F" w:tentative="1">
+      <w:start w:val="1"/>
+      <w:numFmt w:val="decimal"/>
+      <w:lvlText w:val="%7."/>
+      <w:lvlJc w:val="left"/>
+      <w:pPr>
+        <w:ind w:left="5673" w:hanging="360"/>
+      </w:pPr>
+    </w:lvl>
+    <w:lvl w:ilvl="7" w:tplc="04090019" w:tentative="1">
+      <w:start w:val="1"/>
+      <w:numFmt w:val="lowerLetter"/>
+      <w:lvlText w:val="%8."/>
+      <w:lvlJc w:val="left"/>
+      <w:pPr>
+        <w:ind w:left="6393" w:hanging="360"/>
+      </w:pPr>
+    </w:lvl>
+    <w:lvl w:ilvl="8" w:tplc="0409001B" w:tentative="1">
+      <w:start w:val="1"/>
+      <w:numFmt w:val="lowerRoman"/>
+      <w:lvlText w:val="%9."/>
+      <w:lvlJc w:val="right"/>
+      <w:pPr>
+        <w:ind w:left="7113" w:hanging="180"/>
+      </w:pPr>
+    </w:lvl>
+  </w:abstractNum>
+  <w:abstractNum w:abstractNumId="31" w15:restartNumberingAfterBreak="0">
     <w:nsid w:val="6C792C93"/>
     <w:multiLevelType w:val="hybridMultilevel"/>
     <w:tmpl w:val="F2009E7C"/>
@@ -21530,7 +23298,7 @@
       </w:rPr>
     </w:lvl>
   </w:abstractNum>
-  <w:abstractNum w:abstractNumId="24" w15:restartNumberingAfterBreak="0">
+  <w:abstractNum w:abstractNumId="32" w15:restartNumberingAfterBreak="0">
     <w:nsid w:val="7A030B16"/>
     <w:multiLevelType w:val="hybridMultilevel"/>
     <w:tmpl w:val="5206FF1A"/>
@@ -21618,7 +23386,7 @@
       </w:pPr>
     </w:lvl>
   </w:abstractNum>
-  <w:abstractNum w:abstractNumId="25" w15:restartNumberingAfterBreak="0">
+  <w:abstractNum w:abstractNumId="33" w15:restartNumberingAfterBreak="0">
     <w:nsid w:val="7EB7073B"/>
     <w:multiLevelType w:val="hybridMultilevel"/>
     <w:tmpl w:val="0CD6F07E"/>
@@ -21732,82 +23500,106 @@
     </w:lvl>
   </w:abstractNum>
   <w:num w:numId="1">
-    <w:abstractNumId w:val="25"/>
+    <w:abstractNumId w:val="33"/>
   </w:num>
   <w:num w:numId="2">
-    <w:abstractNumId w:val="16"/>
+    <w:abstractNumId w:val="22"/>
   </w:num>
   <w:num w:numId="3">
-    <w:abstractNumId w:val="20"/>
+    <w:abstractNumId w:val="27"/>
   </w:num>
   <w:num w:numId="4">
+    <w:abstractNumId w:val="17"/>
+  </w:num>
+  <w:num w:numId="5">
+    <w:abstractNumId w:val="7"/>
+  </w:num>
+  <w:num w:numId="6">
     <w:abstractNumId w:val="12"/>
   </w:num>
-  <w:num w:numId="5">
-    <w:abstractNumId w:val="4"/>
-  </w:num>
-  <w:num w:numId="6">
-    <w:abstractNumId w:val="7"/>
-  </w:num>
   <w:num w:numId="7">
-    <w:abstractNumId w:val="17"/>
+    <w:abstractNumId w:val="23"/>
   </w:num>
   <w:num w:numId="8">
+    <w:abstractNumId w:val="19"/>
+  </w:num>
+  <w:num w:numId="9">
+    <w:abstractNumId w:val="15"/>
+  </w:num>
+  <w:num w:numId="10">
+    <w:abstractNumId w:val="32"/>
+  </w:num>
+  <w:num w:numId="11">
     <w:abstractNumId w:val="14"/>
   </w:num>
-  <w:num w:numId="9">
-    <w:abstractNumId w:val="10"/>
-  </w:num>
-  <w:num w:numId="10">
-    <w:abstractNumId w:val="24"/>
-  </w:num>
-  <w:num w:numId="11">
-    <w:abstractNumId w:val="9"/>
-  </w:num>
   <w:num w:numId="12">
-    <w:abstractNumId w:val="11"/>
+    <w:abstractNumId w:val="16"/>
   </w:num>
   <w:num w:numId="13">
     <w:abstractNumId w:val="0"/>
   </w:num>
   <w:num w:numId="14">
+    <w:abstractNumId w:val="13"/>
+  </w:num>
+  <w:num w:numId="15">
+    <w:abstractNumId w:val="3"/>
+  </w:num>
+  <w:num w:numId="16">
+    <w:abstractNumId w:val="2"/>
+  </w:num>
+  <w:num w:numId="17">
+    <w:abstractNumId w:val="9"/>
+  </w:num>
+  <w:num w:numId="18">
+    <w:abstractNumId w:val="18"/>
+  </w:num>
+  <w:num w:numId="19">
+    <w:abstractNumId w:val="5"/>
+  </w:num>
+  <w:num w:numId="20">
+    <w:abstractNumId w:val="31"/>
+  </w:num>
+  <w:num w:numId="21">
+    <w:abstractNumId w:val="28"/>
+  </w:num>
+  <w:num w:numId="22">
+    <w:abstractNumId w:val="11"/>
+  </w:num>
+  <w:num w:numId="23">
+    <w:abstractNumId w:val="25"/>
+  </w:num>
+  <w:num w:numId="24">
+    <w:abstractNumId w:val="29"/>
+  </w:num>
+  <w:num w:numId="25">
+    <w:abstractNumId w:val="24"/>
+  </w:num>
+  <w:num w:numId="26">
+    <w:abstractNumId w:val="21"/>
+  </w:num>
+  <w:num w:numId="27">
+    <w:abstractNumId w:val="20"/>
+  </w:num>
+  <w:num w:numId="28">
+    <w:abstractNumId w:val="6"/>
+  </w:num>
+  <w:num w:numId="29">
+    <w:abstractNumId w:val="10"/>
+  </w:num>
+  <w:num w:numId="30">
+    <w:abstractNumId w:val="4"/>
+  </w:num>
+  <w:num w:numId="31">
+    <w:abstractNumId w:val="26"/>
+  </w:num>
+  <w:num w:numId="32">
+    <w:abstractNumId w:val="1"/>
+  </w:num>
+  <w:num w:numId="33">
     <w:abstractNumId w:val="8"/>
   </w:num>
-  <w:num w:numId="15">
-    <w:abstractNumId w:val="2"/>
-  </w:num>
-  <w:num w:numId="16">
-    <w:abstractNumId w:val="1"/>
-  </w:num>
-  <w:num w:numId="17">
-    <w:abstractNumId w:val="5"/>
-  </w:num>
-  <w:num w:numId="18">
-    <w:abstractNumId w:val="13"/>
-  </w:num>
-  <w:num w:numId="19">
-    <w:abstractNumId w:val="3"/>
-  </w:num>
-  <w:num w:numId="20">
-    <w:abstractNumId w:val="23"/>
-  </w:num>
-  <w:num w:numId="21">
-    <w:abstractNumId w:val="21"/>
-  </w:num>
-  <w:num w:numId="22">
-    <w:abstractNumId w:val="6"/>
-  </w:num>
-  <w:num w:numId="23">
-    <w:abstractNumId w:val="19"/>
-  </w:num>
-  <w:num w:numId="24">
-    <w:abstractNumId w:val="22"/>
-  </w:num>
-  <w:num w:numId="25">
-    <w:abstractNumId w:val="18"/>
-  </w:num>
-  <w:num w:numId="26">
-    <w:abstractNumId w:val="15"/>
+  <w:num w:numId="34">
+    <w:abstractNumId w:val="30"/>
   </w:num>
 </w:numbering>
 </file>
@@ -22600,6 +24392,43 @@
       <w:vertAlign w:val="superscript"/>
     </w:rPr>
   </w:style>
+  <w:style w:type="paragraph" w:styleId="FootnoteText">
+    <w:name w:val="footnote text"/>
+    <w:basedOn w:val="Normal"/>
+    <w:link w:val="FootnoteTextChar"/>
+    <w:uiPriority w:val="99"/>
+    <w:semiHidden/>
+    <w:unhideWhenUsed/>
+    <w:rsid w:val="00F26959"/>
+    <w:rPr>
+      <w:sz w:val="20"/>
+      <w:szCs w:val="20"/>
+    </w:rPr>
+  </w:style>
+  <w:style w:type="character" w:customStyle="1" w:styleId="FootnoteTextChar">
+    <w:name w:val="Footnote Text Char"/>
+    <w:basedOn w:val="DefaultParagraphFont"/>
+    <w:link w:val="FootnoteText"/>
+    <w:uiPriority w:val="99"/>
+    <w:semiHidden/>
+    <w:rsid w:val="00F26959"/>
+    <w:rPr>
+      <w:rFonts w:ascii="Times New Roman" w:eastAsia="Times New Roman" w:hAnsi="Times New Roman" w:cs="Times New Roman"/>
+      <w:sz w:val="20"/>
+      <w:szCs w:val="20"/>
+    </w:rPr>
+  </w:style>
+  <w:style w:type="character" w:styleId="FootnoteReference">
+    <w:name w:val="footnote reference"/>
+    <w:basedOn w:val="DefaultParagraphFont"/>
+    <w:uiPriority w:val="99"/>
+    <w:semiHidden/>
+    <w:unhideWhenUsed/>
+    <w:rsid w:val="00F26959"/>
+    <w:rPr>
+      <w:vertAlign w:val="superscript"/>
+    </w:rPr>
+  </w:style>
 </w:styles>
 </file>
 

</xml_diff>